<commit_message>
References added to RP
</commit_message>
<xml_diff>
--- a/RESEARCH PAPER.docx
+++ b/RESEARCH PAPER.docx
@@ -914,7 +914,9 @@
       <w:pPr>
         <w:pStyle w:val="Abstract"/>
         <w:rPr>
-          <w:lang w:val="en-CA"/>
+          <w:rFonts w:eastAsia="Verdana"/>
+          <w:lang w:val="en-CA"/>
+          <w14:ligatures w14:val="standard"/>
         </w:rPr>
       </w:pPr>
       <w:r>
@@ -986,6 +988,54 @@
           <w14:ligatures w14:val="standard"/>
         </w:rPr>
         <w:t>]</w:t>
+      </w:r>
+      <w:r>
+        <w:rPr>
+          <w:rFonts w:eastAsia="Verdana"/>
+          <w:lang w:val="en-CA"/>
+          <w14:ligatures w14:val="standard"/>
+        </w:rPr>
+        <w:t xml:space="preserve">. Small and Medium Enterprises SME’s can also take advantage of this method as they face many macroeconomic constraints as the feature subset </w:t>
+      </w:r>
+      <w:r>
+        <w:rPr>
+          <w:rFonts w:eastAsia="Verdana"/>
+          <w:lang w:val="en-CA"/>
+          <w14:ligatures w14:val="standard"/>
+        </w:rPr>
+        <w:t>confirmed the importance of transactional data and payment network-based variables for </w:t>
+      </w:r>
+      <w:r>
+        <w:rPr>
+          <w:rFonts w:eastAsia="Verdana"/>
+          <w:lang w:val="en-CA"/>
+          <w14:ligatures w14:val="standard"/>
+        </w:rPr>
+        <w:t xml:space="preserve">bankruptcy prediction model [15]. </w:t>
+      </w:r>
+    </w:p>
+    <w:p>
+      <w:pPr>
+        <w:pStyle w:val="Abstract"/>
+        <w:rPr>
+          <w:lang w:val="en-CA"/>
+        </w:rPr>
+      </w:pPr>
+      <w:r>
+        <w:rPr>
+          <w:rFonts w:eastAsia="Verdana"/>
+          <w:lang w:val="en-CA"/>
+          <w14:ligatures w14:val="standard"/>
+        </w:rPr>
+        <w:t> </w:t>
+      </w:r>
+      <w:r>
+        <w:rPr>
+          <w:rFonts w:eastAsia="Verdana"/>
+          <w:lang w:val="en-CA"/>
+          <w14:ligatures w14:val="standard"/>
+        </w:rPr>
+        <w:t xml:space="preserve"> </w:t>
       </w:r>
     </w:p>
     <w:p>
@@ -1085,7 +1135,7 @@
           <w:lang w:val="en-CA"/>
           <w14:ligatures w14:val="standard"/>
         </w:rPr>
-        <w:t xml:space="preserve">]. </w:t>
+        <w:t>].</w:t>
       </w:r>
       <w:r>
         <w:rPr>
@@ -1093,7 +1143,71 @@
           <w:lang w:val="en-CA"/>
           <w14:ligatures w14:val="standard"/>
         </w:rPr>
-        <w:t>Traditional feature selection methods, such as filter, wrapper, and embedded techniques, have been widely used. However, these methods often struggle with the curse of dimensionality and may not efficiently explore the vast search space of potential feature subsets. To address these limitations, evolutionary algorithms have gained popularity due to their ability to perform global searches and handle complex optimization problems. Among these, the Non-dominated Sorting Genetic Algorithm II (NSGA-II) has shown promise in multi-objective optimization tasks, making it a suitable candidate for feature selection.</w:t>
+        <w:t xml:space="preserve"> </w:t>
+      </w:r>
+      <w:r>
+        <w:rPr>
+          <w:rFonts w:eastAsia="Verdana"/>
+          <w:lang w:val="en-CA"/>
+          <w14:ligatures w14:val="standard"/>
+        </w:rPr>
+        <w:t>Another difficulty in feature selection is the sophisticated interactions among features. For instance, two relevant features that retain similar information to the class label, can result in redundancy when they are selected together</w:t>
+      </w:r>
+      <w:r>
+        <w:rPr>
+          <w:rFonts w:eastAsia="Verdana"/>
+          <w:lang w:val="en-CA"/>
+          <w14:ligatures w14:val="standard"/>
+        </w:rPr>
+        <w:t xml:space="preserve"> [16].</w:t>
+      </w:r>
+      <w:r>
+        <w:rPr>
+          <w:rFonts w:eastAsia="Verdana"/>
+          <w:lang w:val="en-CA"/>
+          <w14:ligatures w14:val="standard"/>
+        </w:rPr>
+        <w:t> </w:t>
+      </w:r>
+      <w:r>
+        <w:rPr>
+          <w:rFonts w:eastAsia="Verdana"/>
+          <w:lang w:val="en-CA"/>
+          <w14:ligatures w14:val="standard"/>
+        </w:rPr>
+        <w:t xml:space="preserve"> </w:t>
+      </w:r>
+      <w:r>
+        <w:rPr>
+          <w:rFonts w:eastAsia="Verdana"/>
+          <w:lang w:val="en-CA"/>
+          <w14:ligatures w14:val="standard"/>
+        </w:rPr>
+        <w:t xml:space="preserve">Traditional feature selection methods, such as filter, wrapper, and embedded techniques, have been widely used. </w:t>
+      </w:r>
+      <w:r>
+        <w:rPr>
+          <w:rFonts w:eastAsia="Verdana"/>
+          <w:lang w:val="en-CA"/>
+          <w14:ligatures w14:val="standard"/>
+        </w:rPr>
+        <w:t>T</w:t>
+      </w:r>
+      <w:r>
+        <w:rPr>
+          <w:rFonts w:eastAsia="Verdana"/>
+          <w:lang w:val="en-CA"/>
+          <w14:ligatures w14:val="standard"/>
+        </w:rPr>
+        <w:t>he wrapper-based methods have attracted much focus, since they achieve high-quality feature subsets by using a classifier (e.g., KNN and SVM) as the evaluation tool</w:t>
+      </w:r>
+      <w:r>
+        <w:rPr>
+          <w:rFonts w:eastAsia="Verdana"/>
+          <w:lang w:val="en-CA"/>
+          <w14:ligatures w14:val="standard"/>
+        </w:rPr>
+        <w:t xml:space="preserve"> [17]. </w:t>
       </w:r>
     </w:p>
     <w:p>
@@ -1111,7 +1225,7 @@
           <w:lang w:val="en-CA"/>
           <w14:ligatures w14:val="standard"/>
         </w:rPr>
-        <w:t>Multi</w:t>
+        <w:t xml:space="preserve">However, these methods often struggle with the curse of dimensionality and may not efficiently explore the vast search space of potential feature subsets. To address these limitations, evolutionary algorithms have gained popularity due to their ability </w:t>
       </w:r>
       <w:r>
         <w:rPr>
@@ -1119,7 +1233,19 @@
           <w:lang w:val="en-CA"/>
           <w14:ligatures w14:val="standard"/>
         </w:rPr>
-        <w:t>-</w:t>
+        <w:lastRenderedPageBreak/>
+        <w:t>to perform global searches and handle complex optimization problems. Among these, the Non-dominated Sorting Genetic Algorithm II (NSGA-II) has shown promise in multi-objective optimization tasks, making it a suitable candidate for feature selection.</w:t>
+      </w:r>
+      <w:r>
+        <w:rPr>
+          <w:rFonts w:ascii="Georgia" w:hAnsi="Georgia"/>
+          <w:color w:val="333333"/>
+          <w:sz w:val="27"/>
+          <w:szCs w:val="27"/>
+          <w:shd w:val="clear" w:color="auto" w:fill="FFFFFF"/>
+          <w:lang w:val="en-CA"/>
+        </w:rPr>
+        <w:t xml:space="preserve"> </w:t>
       </w:r>
       <w:r>
         <w:rPr>
@@ -1127,7 +1253,7 @@
           <w:lang w:val="en-CA"/>
           <w14:ligatures w14:val="standard"/>
         </w:rPr>
-        <w:t>objective optimization algorithms such as genetic algorithms (GAs) have been successfully applied to various optimization problems, ranging from evolutionary design [</w:t>
+        <w:t xml:space="preserve">Compared with other famous data-mining methods, that is, dimension reduction techniques projecting high-dimensional decision space to low-dimension subspace, FS </w:t>
       </w:r>
       <w:r>
         <w:rPr>
@@ -1135,7 +1261,7 @@
           <w:lang w:val="en-CA"/>
           <w14:ligatures w14:val="standard"/>
         </w:rPr>
-        <w:t>5</w:t>
+        <w:t>can</w:t>
       </w:r>
       <w:r>
         <w:rPr>
@@ -1143,7 +1269,7 @@
           <w:lang w:val="en-CA"/>
           <w14:ligatures w14:val="standard"/>
         </w:rPr>
-        <w:t xml:space="preserve">]. </w:t>
+        <w:t xml:space="preserve"> retain the physical meanings of original feature space and improve the readability and interpretability of the resulting learning model</w:t>
       </w:r>
       <w:r>
         <w:rPr>
@@ -1151,47 +1277,7 @@
           <w:lang w:val="en-CA"/>
           <w14:ligatures w14:val="standard"/>
         </w:rPr>
-        <w:t xml:space="preserve">This study introduces an innovative approach utilizing NSGA-II for feature selection, with a dual objective of minimizing the number of features and the classification </w:t>
-      </w:r>
-      <w:r>
-        <w:rPr>
-          <w:rFonts w:eastAsia="Verdana"/>
-          <w:lang w:val="en-CA"/>
-          <w14:ligatures w14:val="standard"/>
-        </w:rPr>
-        <w:t>error simultaneously</w:t>
-      </w:r>
-      <w:r>
-        <w:rPr>
-          <w:rFonts w:eastAsia="Verdana"/>
-          <w:lang w:val="en-CA"/>
-          <w14:ligatures w14:val="standard"/>
-        </w:rPr>
-        <w:t xml:space="preserve">. </w:t>
-      </w:r>
-      <w:r>
-        <w:rPr>
-          <w:rFonts w:eastAsia="Verdana"/>
-          <w:lang w:val="en-CA"/>
-          <w14:ligatures w14:val="standard"/>
-        </w:rPr>
-        <w:t>It aims to solve the data driven evolutionary computation problem starting with this procedure</w:t>
-      </w:r>
-      <w:r>
-        <w:rPr>
-          <w:rFonts w:eastAsia="Verdana"/>
-          <w:lang w:val="en-CA"/>
-          <w14:ligatures w14:val="standard"/>
-        </w:rPr>
-        <w:t xml:space="preserve"> of finding a robust set of features</w:t>
-      </w:r>
-      <w:r>
-        <w:rPr>
-          <w:rFonts w:eastAsia="Verdana"/>
-          <w:lang w:val="en-CA"/>
-          <w14:ligatures w14:val="standard"/>
-        </w:rPr>
-        <w:t xml:space="preserve">. </w:t>
+        <w:t xml:space="preserve"> [18].</w:t>
       </w:r>
     </w:p>
     <w:p>
@@ -1205,18 +1291,11 @@
       </w:pPr>
       <w:r>
         <w:rPr>
-          <w:lang w:val="en-CA"/>
-        </w:rPr>
-        <w:lastRenderedPageBreak/>
-        <w:t>Simulation results on difficult test problems show that the proposed NSGA-II, in most problems, is able to find much better spread of solutions and better convergence near the true Pareto-optimal front compared to Pareto-archived evolution strategy and strength-Pareto EA—two other elitist MOEAs that pay special attention to creating a diverse Pareto-optimal front</w:t>
-      </w:r>
-      <w:r>
-        <w:rPr>
           <w:rFonts w:eastAsia="Verdana"/>
           <w:lang w:val="en-CA"/>
           <w14:ligatures w14:val="standard"/>
         </w:rPr>
-        <w:t xml:space="preserve"> [</w:t>
+        <w:t>Multi</w:t>
       </w:r>
       <w:r>
         <w:rPr>
@@ -1224,7 +1303,7 @@
           <w:lang w:val="en-CA"/>
           <w14:ligatures w14:val="standard"/>
         </w:rPr>
-        <w:t>6</w:t>
+        <w:t>-</w:t>
       </w:r>
       <w:r>
         <w:rPr>
@@ -1232,7 +1311,7 @@
           <w:lang w:val="en-CA"/>
           <w14:ligatures w14:val="standard"/>
         </w:rPr>
-        <w:t>] .</w:t>
+        <w:t>objective optimization algorithms such as genetic algorithms (GAs) have been successfully applied to various optimization problems, ranging from evolutionary design [</w:t>
       </w:r>
       <w:r>
         <w:rPr>
@@ -1240,7 +1319,127 @@
           <w:lang w:val="en-CA"/>
           <w14:ligatures w14:val="standard"/>
         </w:rPr>
-        <w:t>The NSGA-II algorithm is well-suited for this task as it can effectively balance the trade-off between these conflicting objectives by identifying a set of Pareto optimal solutions. Each solution on the Pareto front represents a potential feature subset that optimizes the trade-off between the two objectives.</w:t>
+        <w:t>5</w:t>
+      </w:r>
+      <w:r>
+        <w:rPr>
+          <w:rFonts w:eastAsia="Verdana"/>
+          <w:lang w:val="en-CA"/>
+          <w14:ligatures w14:val="standard"/>
+        </w:rPr>
+        <w:t>].</w:t>
+      </w:r>
+      <w:r>
+        <w:rPr>
+          <w:rFonts w:eastAsia="Verdana"/>
+          <w:lang w:val="en-CA"/>
+          <w14:ligatures w14:val="standard"/>
+        </w:rPr>
+        <w:t xml:space="preserve"> </w:t>
+      </w:r>
+      <w:r>
+        <w:rPr>
+          <w:rFonts w:eastAsia="Verdana"/>
+          <w:lang w:val="en-CA"/>
+          <w14:ligatures w14:val="standard"/>
+        </w:rPr>
+        <w:t>Additionally,</w:t>
+      </w:r>
+      <w:r>
+        <w:rPr>
+          <w:rFonts w:eastAsia="Verdana"/>
+          <w:lang w:val="en-CA"/>
+          <w14:ligatures w14:val="standard"/>
+        </w:rPr>
+        <w:t xml:space="preserve"> a</w:t>
+      </w:r>
+      <w:r>
+        <w:rPr>
+          <w:rFonts w:eastAsia="Verdana"/>
+          <w:lang w:val="en-CA"/>
+          <w14:ligatures w14:val="standard"/>
+        </w:rPr>
+        <w:t xml:space="preserve"> key factor affecting the performance of multiobjective optimization algorithms is the fitness evaluation mechanism (FEM) used, which involves dealing with the conflicting relationship among multiple objectives, and the evaluation and selection of solutions. A good FEM contributes to the fast convergence of a multiobjective algorithm</w:t>
+      </w:r>
+      <w:r>
+        <w:rPr>
+          <w:rFonts w:eastAsia="Verdana"/>
+          <w:lang w:val="en-CA"/>
+          <w14:ligatures w14:val="standard"/>
+        </w:rPr>
+        <w:t xml:space="preserve"> </w:t>
+      </w:r>
+      <w:r>
+        <w:rPr>
+          <w:rFonts w:eastAsia="Verdana"/>
+          <w:lang w:val="en-CA"/>
+          <w14:ligatures w14:val="standard"/>
+        </w:rPr>
+        <w:t>[19]</w:t>
+      </w:r>
+      <w:r>
+        <w:rPr>
+          <w:rFonts w:eastAsia="Verdana"/>
+          <w:lang w:val="en-CA"/>
+          <w14:ligatures w14:val="standard"/>
+        </w:rPr>
+        <w:t>.</w:t>
+      </w:r>
+      <w:r>
+        <w:rPr>
+          <w:rFonts w:eastAsia="Verdana"/>
+          <w:lang w:val="en-CA"/>
+          <w14:ligatures w14:val="standard"/>
+        </w:rPr>
+        <w:t xml:space="preserve"> </w:t>
+      </w:r>
+      <w:r>
+        <w:rPr>
+          <w:rFonts w:eastAsia="Verdana"/>
+          <w:lang w:val="en-CA"/>
+          <w14:ligatures w14:val="standard"/>
+        </w:rPr>
+        <w:t xml:space="preserve">This study introduces an innovative approach utilizing NSGA-II for feature selection, with a dual objective of minimizing the number of features and the classification </w:t>
+      </w:r>
+      <w:r>
+        <w:rPr>
+          <w:rFonts w:eastAsia="Verdana"/>
+          <w:lang w:val="en-CA"/>
+          <w14:ligatures w14:val="standard"/>
+        </w:rPr>
+        <w:t>error simultaneously</w:t>
+      </w:r>
+      <w:r>
+        <w:rPr>
+          <w:rFonts w:eastAsia="Verdana"/>
+          <w:lang w:val="en-CA"/>
+          <w14:ligatures w14:val="standard"/>
+        </w:rPr>
+        <w:t xml:space="preserve">. </w:t>
+      </w:r>
+      <w:r>
+        <w:rPr>
+          <w:rFonts w:eastAsia="Verdana"/>
+          <w:lang w:val="en-CA"/>
+          <w14:ligatures w14:val="standard"/>
+        </w:rPr>
+        <w:t>It aims to solve the data driven evolutionary computation problem starting with this procedure</w:t>
+      </w:r>
+      <w:r>
+        <w:rPr>
+          <w:rFonts w:eastAsia="Verdana"/>
+          <w:lang w:val="en-CA"/>
+          <w14:ligatures w14:val="standard"/>
+        </w:rPr>
+        <w:t xml:space="preserve"> of finding a robust set of feature</w:t>
+      </w:r>
+      <w:r>
+        <w:rPr>
+          <w:rFonts w:eastAsia="Verdana"/>
+          <w:lang w:val="en-CA"/>
+          <w14:ligatures w14:val="standard"/>
+        </w:rPr>
+        <w:t>s.</w:t>
       </w:r>
     </w:p>
     <w:p>
@@ -1254,11 +1453,17 @@
       </w:pPr>
       <w:r>
         <w:rPr>
+          <w:lang w:val="en-CA"/>
+        </w:rPr>
+        <w:t>Simulation results on difficult test problems show that the proposed NSGA-II, in most problems, is able to find much better spread of solutions and better convergence near the true Pareto-optimal front compared to Pareto-archived evolution strategy and strength-Pareto EA—two other elitist MOEAs that pay special attention to creating a diverse Pareto-optimal front</w:t>
+      </w:r>
+      <w:r>
+        <w:rPr>
           <w:rFonts w:eastAsia="Verdana"/>
           <w:lang w:val="en-CA"/>
           <w14:ligatures w14:val="standard"/>
         </w:rPr>
-        <w:t>To facilitate the feature selection process, a custom function was developed</w:t>
+        <w:t xml:space="preserve"> [</w:t>
       </w:r>
       <w:r>
         <w:rPr>
@@ -1266,7 +1471,7 @@
           <w:lang w:val="en-CA"/>
           <w14:ligatures w14:val="standard"/>
         </w:rPr>
-        <w:t xml:space="preserve"> which is used to diversify the initial population based on the number of features and generating random values to set the cells of the </w:t>
+        <w:t>6</w:t>
       </w:r>
       <w:r>
         <w:rPr>
@@ -1274,7 +1479,7 @@
           <w:lang w:val="en-CA"/>
           <w14:ligatures w14:val="standard"/>
         </w:rPr>
-        <w:t>individuals and</w:t>
+        <w:t>] .</w:t>
       </w:r>
       <w:r>
         <w:rPr>
@@ -1282,43 +1487,13 @@
           <w:lang w:val="en-CA"/>
           <w14:ligatures w14:val="standard"/>
         </w:rPr>
-        <w:t xml:space="preserve"> integrated with the NSGA-II algorithm.</w:t>
-      </w:r>
-      <w:r>
-        <w:rPr>
-          <w:lang w:val="en-CA"/>
-        </w:rPr>
-        <w:t xml:space="preserve"> The K-Nearest Neighbor Algorithm is the simplest of all machine learning algorithms. It is based on the principle that the samples that are </w:t>
-      </w:r>
-      <w:r>
-        <w:rPr>
-          <w:lang w:val="en-CA"/>
-        </w:rPr>
-        <w:t>similar</w:t>
-      </w:r>
-      <w:r>
-        <w:rPr>
-          <w:lang w:val="en-CA"/>
-        </w:rPr>
-        <w:t xml:space="preserve"> generally lie in close </w:t>
-      </w:r>
-      <w:r>
-        <w:rPr>
-          <w:lang w:val="en-CA"/>
-        </w:rPr>
-        <w:t>vicinity [</w:t>
-      </w:r>
-      <w:r>
-        <w:rPr>
-          <w:lang w:val="en-CA"/>
-        </w:rPr>
-        <w:t>7</w:t>
-      </w:r>
-      <w:r>
-        <w:rPr>
-          <w:lang w:val="en-CA"/>
-        </w:rPr>
-        <w:t>]</w:t>
+        <w:t>The NSGA-II algorithm is well-suited for this task as it can effectively balance the trade-off between these conflicting objectives by identifying a set of Pareto optimal solutions. Each solution on the Pareto front represents a potential feature subset that optimizes the trade-off between the two objectives.</w:t>
+      </w:r>
+      <w:r>
+        <w:rPr>
+          <w:lang w:val="en-CA"/>
+        </w:rPr>
+        <w:t xml:space="preserve"> </w:t>
       </w:r>
       <w:r>
         <w:rPr>
@@ -1326,15 +1501,105 @@
           <w:lang w:val="en-CA"/>
           <w14:ligatures w14:val="standard"/>
         </w:rPr>
-        <w:t>. The</w:t>
-      </w:r>
+        <w:t xml:space="preserve">The algorithm uses a niche technique and a speciation technique to preserve diversity and to find the best population. One of the most important proposition of the NSGA II is that it’s proposes to modify the non-dominating sorting process to accelerate it by the definition of the fast non-dominating sorting that decreases the complexity of the algorithm from O(M </w:t>
+      </w:r>
+      <m:oMath>
+        <m:sSup>
+          <m:sSupPr>
+            <m:ctrlPr>
+              <w:rPr>
+                <w:rFonts w:ascii="Cambria Math" w:eastAsia="Verdana" w:hAnsi="Cambria Math"/>
+                <w:lang w:val="en-CA"/>
+                <w14:ligatures w14:val="standard"/>
+              </w:rPr>
+            </m:ctrlPr>
+          </m:sSupPr>
+          <m:e>
+            <m:r>
+              <w:rPr>
+                <w:rFonts w:ascii="Cambria Math" w:eastAsia="Verdana" w:hAnsi="Cambria Math"/>
+                <w:lang w:val="en-CA"/>
+                <w14:ligatures w14:val="standard"/>
+              </w:rPr>
+              <m:t>N</m:t>
+            </m:r>
+          </m:e>
+          <m:sup>
+            <m:r>
+              <w:rPr>
+                <w:rFonts w:ascii="Cambria Math" w:eastAsia="Verdana" w:hAnsi="Cambria Math"/>
+                <w:lang w:val="en-CA"/>
+                <w14:ligatures w14:val="standard"/>
+              </w:rPr>
+              <m:t>3</m:t>
+            </m:r>
+          </m:sup>
+        </m:sSup>
+      </m:oMath>
       <w:r>
         <w:rPr>
           <w:rFonts w:eastAsia="Verdana"/>
           <w:lang w:val="en-CA"/>
           <w14:ligatures w14:val="standard"/>
         </w:rPr>
-        <w:t xml:space="preserve"> selected feature subsets were evaluated using the K-Nearest Neighbors (KNN) classifier, a widely used non-parametric method known for its simplicity and effectiveness. The performance of the KNN classifier, in conjunction with the selected features, was assessed across multiple runs and folds of the dataset, ensuring the robustness and generalizability of the results.</w:t>
+        <w:t xml:space="preserve">) to O(M </w:t>
+      </w:r>
+      <m:oMath>
+        <m:sSup>
+          <m:sSupPr>
+            <m:ctrlPr>
+              <w:rPr>
+                <w:rFonts w:ascii="Cambria Math" w:eastAsia="Verdana" w:hAnsi="Cambria Math"/>
+                <w:lang w:val="en-CA"/>
+                <w14:ligatures w14:val="standard"/>
+              </w:rPr>
+            </m:ctrlPr>
+          </m:sSupPr>
+          <m:e>
+            <m:r>
+              <w:rPr>
+                <w:rFonts w:ascii="Cambria Math" w:eastAsia="Verdana" w:hAnsi="Cambria Math"/>
+                <w:lang w:val="en-CA"/>
+                <w14:ligatures w14:val="standard"/>
+              </w:rPr>
+              <m:t>N</m:t>
+            </m:r>
+          </m:e>
+          <m:sup>
+            <m:r>
+              <w:rPr>
+                <w:rFonts w:ascii="Cambria Math" w:eastAsia="Verdana" w:hAnsi="Cambria Math"/>
+                <w:lang w:val="en-CA"/>
+                <w14:ligatures w14:val="standard"/>
+              </w:rPr>
+              <m:t>2</m:t>
+            </m:r>
+          </m:sup>
+        </m:sSup>
+      </m:oMath>
+      <w:r>
+        <w:rPr>
+          <w:rFonts w:eastAsia="Verdana"/>
+          <w:lang w:val="en-CA"/>
+          <w14:ligatures w14:val="standard"/>
+        </w:rPr>
+        <w:t>)</w:t>
+      </w:r>
+      <w:r>
+        <w:rPr>
+          <w:rFonts w:eastAsia="Verdana"/>
+          <w:lang w:val="en-CA"/>
+          <w14:ligatures w14:val="standard"/>
+        </w:rPr>
+        <w:t xml:space="preserve"> [20]</w:t>
+      </w:r>
+      <w:r>
+        <w:rPr>
+          <w:rFonts w:eastAsia="Verdana"/>
+          <w:lang w:val="en-CA"/>
+          <w14:ligatures w14:val="standard"/>
+        </w:rPr>
+        <w:t>.</w:t>
       </w:r>
     </w:p>
     <w:p>
@@ -1352,7 +1617,7 @@
           <w:lang w:val="en-CA"/>
           <w14:ligatures w14:val="standard"/>
         </w:rPr>
-        <w:t>The dominance-based MOEAs evaluate solutions based on dominance relationship and select solutions according to Pareto-based and diversity-based selection criteria</w:t>
+        <w:t>To facilitate the feature selection process, a custom function was developed</w:t>
       </w:r>
       <w:r>
         <w:rPr>
@@ -1360,7 +1625,7 @@
           <w:lang w:val="en-CA"/>
           <w14:ligatures w14:val="standard"/>
         </w:rPr>
-        <w:t xml:space="preserve"> [</w:t>
+        <w:t xml:space="preserve"> which is used to diversify the initial population based on the number of features and generating random values to set the cells of the </w:t>
       </w:r>
       <w:r>
         <w:rPr>
@@ -1368,7 +1633,7 @@
           <w:lang w:val="en-CA"/>
           <w14:ligatures w14:val="standard"/>
         </w:rPr>
-        <w:t>8</w:t>
+        <w:t>individuals and</w:t>
       </w:r>
       <w:r>
         <w:rPr>
@@ -1376,6 +1641,110 @@
           <w:lang w:val="en-CA"/>
           <w14:ligatures w14:val="standard"/>
         </w:rPr>
+        <w:t xml:space="preserve"> integrated with the NSGA-II algorithm.</w:t>
+      </w:r>
+      <w:r>
+        <w:rPr>
+          <w:rFonts w:eastAsia="Verdana"/>
+          <w:lang w:val="en-CA"/>
+          <w14:ligatures w14:val="standard"/>
+        </w:rPr>
+        <w:t xml:space="preserve"> This process allows </w:t>
+      </w:r>
+      <w:r>
+        <w:rPr>
+          <w:rFonts w:eastAsia="Verdana"/>
+          <w:lang w:val="en-CA"/>
+          <w14:ligatures w14:val="standard"/>
+        </w:rPr>
+        <w:t xml:space="preserve">each generated subset </w:t>
+      </w:r>
+      <w:r>
+        <w:rPr>
+          <w:rFonts w:eastAsia="Verdana"/>
+          <w:lang w:val="en-CA"/>
+          <w14:ligatures w14:val="standard"/>
+        </w:rPr>
+        <w:t>to be</w:t>
+      </w:r>
+      <w:r>
+        <w:rPr>
+          <w:rFonts w:eastAsia="Verdana"/>
+          <w:lang w:val="en-CA"/>
+          <w14:ligatures w14:val="standard"/>
+        </w:rPr>
+        <w:t xml:space="preserve"> evaluated by a specific measure and compared with the previous best one. This search process iterates until the pre-defined stopping criterion is met. Consequently, the final output of this method is the last current best subset</w:t>
+      </w:r>
+      <w:r>
+        <w:rPr>
+          <w:rFonts w:eastAsia="Verdana"/>
+          <w:lang w:val="en-CA"/>
+          <w14:ligatures w14:val="standard"/>
+        </w:rPr>
+        <w:t xml:space="preserve"> [21</w:t>
+      </w:r>
+      <w:r>
+        <w:rPr>
+          <w:rFonts w:eastAsia="Verdana"/>
+          <w:lang w:val="en-CA"/>
+          <w14:ligatures w14:val="standard"/>
+        </w:rPr>
+        <w:t>].</w:t>
+      </w:r>
+      <w:r>
+        <w:rPr>
+          <w:rFonts w:eastAsia="Verdana"/>
+          <w:lang w:val="en-CA"/>
+          <w14:ligatures w14:val="standard"/>
+        </w:rPr>
+        <w:t xml:space="preserve"> </w:t>
+      </w:r>
+      <w:r>
+        <w:rPr>
+          <w:lang w:val="en-CA"/>
+        </w:rPr>
+        <w:t>Th</w:t>
+      </w:r>
+      <w:r>
+        <w:rPr>
+          <w:lang w:val="en-CA"/>
+        </w:rPr>
+        <w:t>e</w:t>
+      </w:r>
+      <w:r>
+        <w:rPr>
+          <w:lang w:val="en-CA"/>
+        </w:rPr>
+        <w:t xml:space="preserve"> K-Nearest Neighbor Algorithm is the simplest of all machine learning algorithms. It is based on the principle that the samples that are </w:t>
+      </w:r>
+      <w:r>
+        <w:rPr>
+          <w:lang w:val="en-CA"/>
+        </w:rPr>
+        <w:t>similar</w:t>
+      </w:r>
+      <w:r>
+        <w:rPr>
+          <w:lang w:val="en-CA"/>
+        </w:rPr>
+        <w:t xml:space="preserve"> generally lie in close </w:t>
+      </w:r>
+      <w:r>
+        <w:rPr>
+          <w:lang w:val="en-CA"/>
+        </w:rPr>
+        <w:t>vicinity [</w:t>
+      </w:r>
+      <w:r>
+        <w:rPr>
+          <w:lang w:val="en-CA"/>
+        </w:rPr>
+        <w:t>7</w:t>
+      </w:r>
+      <w:r>
+        <w:rPr>
+          <w:lang w:val="en-CA"/>
+        </w:rPr>
         <w:t>]</w:t>
       </w:r>
       <w:r>
@@ -1384,7 +1753,7 @@
           <w:lang w:val="en-CA"/>
           <w14:ligatures w14:val="standard"/>
         </w:rPr>
-        <w:t>.</w:t>
+        <w:t>. The</w:t>
       </w:r>
       <w:r>
         <w:rPr>
@@ -1392,7 +1761,7 @@
           <w:lang w:val="en-CA"/>
           <w14:ligatures w14:val="standard"/>
         </w:rPr>
-        <w:t xml:space="preserve"> </w:t>
+        <w:t xml:space="preserve"> selected feature subsets were evaluated using the K-Nearest Neighbors (KNN) classifier, a widely used non-parametric method known for its simplicity and effectiveness. The performance of the </w:t>
       </w:r>
       <w:r>
         <w:rPr>
@@ -1400,7 +1769,7 @@
           <w:lang w:val="en-CA"/>
           <w14:ligatures w14:val="standard"/>
         </w:rPr>
-        <w:t>The methodology employed in this study involved dividing the dataset into training and validation sets. The feature selection process was optimized on the training set, and the selected features were then evaluated on the validation set to identify Pareto front solutions. These solutions were further analyzed for their performance on the validation set, and the subsets with the minimum classification error were tested on a separate test set to evaluate their generalization capability.</w:t>
+        <w:t>KNN classifier, in conjunction with the selected features, was assessed across multiple runs and folds of the dataset, ensuring the robustness and generalizability of the results.</w:t>
       </w:r>
     </w:p>
     <w:p>
@@ -1418,7 +1787,7 @@
           <w:lang w:val="en-CA"/>
           <w14:ligatures w14:val="standard"/>
         </w:rPr>
-        <w:t>The results of this study demonstrated that the proposed approach effectively reduced the number of features while</w:t>
+        <w:t>The dominance-based MOEAs evaluate solutions based on dominance relationship and select solutions according to Pareto-based and diversity-based selection criteria</w:t>
       </w:r>
       <w:r>
         <w:rPr>
@@ -1426,6 +1795,38 @@
           <w:lang w:val="en-CA"/>
           <w14:ligatures w14:val="standard"/>
         </w:rPr>
+        <w:t xml:space="preserve"> [</w:t>
+      </w:r>
+      <w:r>
+        <w:rPr>
+          <w:rFonts w:eastAsia="Verdana"/>
+          <w:lang w:val="en-CA"/>
+          <w14:ligatures w14:val="standard"/>
+        </w:rPr>
+        <w:t>8</w:t>
+      </w:r>
+      <w:r>
+        <w:rPr>
+          <w:rFonts w:eastAsia="Verdana"/>
+          <w:lang w:val="en-CA"/>
+          <w14:ligatures w14:val="standard"/>
+        </w:rPr>
+        <w:t>]</w:t>
+      </w:r>
+      <w:r>
+        <w:rPr>
+          <w:rFonts w:eastAsia="Verdana"/>
+          <w:lang w:val="en-CA"/>
+          <w14:ligatures w14:val="standard"/>
+        </w:rPr>
+        <w:t>.</w:t>
+      </w:r>
+      <w:r>
+        <w:rPr>
+          <w:rFonts w:eastAsia="Verdana"/>
+          <w:lang w:val="en-CA"/>
+          <w14:ligatures w14:val="standard"/>
+        </w:rPr>
         <w:t xml:space="preserve"> </w:t>
       </w:r>
       <w:r>
@@ -1434,55 +1835,7 @@
           <w:lang w:val="en-CA"/>
           <w14:ligatures w14:val="standard"/>
         </w:rPr>
-        <w:t xml:space="preserve">improving classification accuracy. Key performance metrics, such as average training error, </w:t>
-      </w:r>
-      <w:r>
-        <w:rPr>
-          <w:rFonts w:eastAsia="Verdana"/>
-          <w:lang w:val="en-CA"/>
-          <w14:ligatures w14:val="standard"/>
-        </w:rPr>
-        <w:t xml:space="preserve">average </w:t>
-      </w:r>
-      <w:r>
-        <w:rPr>
-          <w:rFonts w:eastAsia="Verdana"/>
-          <w:lang w:val="en-CA"/>
-          <w14:ligatures w14:val="standard"/>
-        </w:rPr>
-        <w:t xml:space="preserve">minimum validation error, and </w:t>
-      </w:r>
-      <w:r>
-        <w:rPr>
-          <w:rFonts w:eastAsia="Verdana"/>
-          <w:lang w:val="en-CA"/>
-          <w14:ligatures w14:val="standard"/>
-        </w:rPr>
-        <w:t xml:space="preserve">average </w:t>
-      </w:r>
-      <w:r>
-        <w:rPr>
-          <w:rFonts w:eastAsia="Verdana"/>
-          <w:lang w:val="en-CA"/>
-          <w14:ligatures w14:val="standard"/>
-        </w:rPr>
-        <w:t>test error</w:t>
-      </w:r>
-      <w:r>
-        <w:rPr>
-          <w:rFonts w:eastAsia="Verdana"/>
-          <w:lang w:val="en-CA"/>
-          <w14:ligatures w14:val="standard"/>
-        </w:rPr>
-        <w:t xml:space="preserve"> which </w:t>
-      </w:r>
-      <w:r>
-        <w:rPr>
-          <w:rFonts w:eastAsia="Verdana"/>
-          <w:lang w:val="en-CA"/>
-          <w14:ligatures w14:val="standard"/>
-        </w:rPr>
-        <w:t>were tracked across multiple runs, highlighting the consistency and reliability of the feature selection process. Additionally, the non-dominated binary vectors representing the optimal feature subsets were saved and analyzed for further selection using a voting mechanism, providing valuable insights into the feature selection process.</w:t>
+        <w:t>The methodology employed in this study involved dividing the dataset into training and validation sets. The feature selection process was optimized on the training set, and the selected features were then evaluated on the validation set to identify Pareto front solutions. These solutions were further analyzed for their performance on the validation set, and the subsets with the minimum classification error were tested on a separate test set to evaluate their generalization capability.</w:t>
       </w:r>
     </w:p>
     <w:p>
@@ -1500,7 +1853,7 @@
           <w:lang w:val="en-CA"/>
           <w14:ligatures w14:val="standard"/>
         </w:rPr>
-        <w:t>In summary, this research offers a robust framework for feature selection</w:t>
+        <w:t>The results of this study demonstrated that the proposed approach effectively reduced the number of features while</w:t>
       </w:r>
       <w:r>
         <w:rPr>
@@ -1508,7 +1861,7 @@
           <w:lang w:val="en-CA"/>
           <w14:ligatures w14:val="standard"/>
         </w:rPr>
-        <w:t xml:space="preserve"> and finding a more robust set of features on different set of datasets which are</w:t>
+        <w:t xml:space="preserve"> </w:t>
       </w:r>
       <w:r>
         <w:rPr>
@@ -1516,7 +1869,7 @@
           <w:lang w:val="en-CA"/>
           <w14:ligatures w14:val="standard"/>
         </w:rPr>
-        <w:t xml:space="preserve"> high</w:t>
+        <w:t xml:space="preserve">improving classification accuracy. Key performance metrics, such as average training error, </w:t>
       </w:r>
       <w:r>
         <w:rPr>
@@ -1524,7 +1877,7 @@
           <w:lang w:val="en-CA"/>
           <w14:ligatures w14:val="standard"/>
         </w:rPr>
-        <w:t xml:space="preserve"> in </w:t>
+        <w:t xml:space="preserve">average </w:t>
       </w:r>
       <w:r>
         <w:rPr>
@@ -1532,7 +1885,7 @@
           <w:lang w:val="en-CA"/>
           <w14:ligatures w14:val="standard"/>
         </w:rPr>
-        <w:t>dimension, leveraging the strengths of evolutionary algorithms and rigorous cross-validation techniques. The findings contribute to the field by offering a scalable and effective solution for feature selection, potentially improving the performance of various machine learning models</w:t>
+        <w:t xml:space="preserve">minimum validation error, and </w:t>
       </w:r>
       <w:r>
         <w:rPr>
@@ -1540,79 +1893,129 @@
           <w:lang w:val="en-CA"/>
           <w14:ligatures w14:val="standard"/>
         </w:rPr>
-        <w:t xml:space="preserve"> and we expect that after using our voting mechanism our set of features will help in reducing the difference present between the training and test sets.</w:t>
+        <w:t xml:space="preserve">average </w:t>
+      </w:r>
+      <w:r>
+        <w:rPr>
+          <w:rFonts w:eastAsia="Verdana"/>
+          <w:lang w:val="en-CA"/>
+          <w14:ligatures w14:val="standard"/>
+        </w:rPr>
+        <w:t>test error</w:t>
+      </w:r>
+      <w:r>
+        <w:rPr>
+          <w:rFonts w:eastAsia="Verdana"/>
+          <w:lang w:val="en-CA"/>
+          <w14:ligatures w14:val="standard"/>
+        </w:rPr>
+        <w:t xml:space="preserve"> which </w:t>
+      </w:r>
+      <w:r>
+        <w:rPr>
+          <w:rFonts w:eastAsia="Verdana"/>
+          <w:lang w:val="en-CA"/>
+          <w14:ligatures w14:val="standard"/>
+        </w:rPr>
+        <w:t>were tracked across multiple runs, highlighting the consistency and reliability of the feature selection process. Additionally, the non-dominated binary vectors representing the optimal feature subsets were saved and analyzed for further selection using a voting mechanism, providing valuable insights into the feature selection process.</w:t>
       </w:r>
     </w:p>
     <w:p>
       <w:pPr>
-        <w:pStyle w:val="Head1"/>
-        <w:rPr>
-          <w:lang w:val="en-CA"/>
-        </w:rPr>
-      </w:pPr>
-      <w:r>
-        <w:rPr>
-          <w:rStyle w:val="Label"/>
-          <w:lang w:val="en-CA"/>
-        </w:rPr>
-        <w:t>2</w:t>
-      </w:r>
-      <w:r>
-        <w:rPr>
-          <w:rStyle w:val="Label"/>
-          <w:lang w:val="en-CA"/>
-        </w:rPr>
-        <w:t>.</w:t>
-      </w:r>
-      <w:r>
-        <w:rPr>
-          <w:lang w:val="en-CA"/>
-        </w:rPr>
-        <w:t> </w:t>
-      </w:r>
-      <w:r>
-        <w:rPr>
-          <w:lang w:val="en-CA"/>
-        </w:rPr>
-        <w:t>R</w:t>
-      </w:r>
-      <w:r>
-        <w:rPr>
-          <w:lang w:val="en-CA"/>
-        </w:rPr>
-        <w:t>ELATED WORK</w:t>
+        <w:pStyle w:val="Abstract"/>
+        <w:rPr>
+          <w:rFonts w:eastAsia="Verdana"/>
+          <w:lang w:val="en-CA"/>
+          <w14:ligatures w14:val="standard"/>
+        </w:rPr>
+      </w:pPr>
+      <w:r>
+        <w:rPr>
+          <w:rFonts w:eastAsia="Verdana"/>
+          <w:lang w:val="en-CA"/>
+          <w14:ligatures w14:val="standard"/>
+        </w:rPr>
+        <w:t>In summary, this research offers a robust framework for feature selection</w:t>
+      </w:r>
+      <w:r>
+        <w:rPr>
+          <w:rFonts w:eastAsia="Verdana"/>
+          <w:lang w:val="en-CA"/>
+          <w14:ligatures w14:val="standard"/>
+        </w:rPr>
+        <w:t xml:space="preserve"> and finding a more robust set of features on different set of datasets which are</w:t>
+      </w:r>
+      <w:r>
+        <w:rPr>
+          <w:rFonts w:eastAsia="Verdana"/>
+          <w:lang w:val="en-CA"/>
+          <w14:ligatures w14:val="standard"/>
+        </w:rPr>
+        <w:t xml:space="preserve"> high</w:t>
+      </w:r>
+      <w:r>
+        <w:rPr>
+          <w:rFonts w:eastAsia="Verdana"/>
+          <w:lang w:val="en-CA"/>
+          <w14:ligatures w14:val="standard"/>
+        </w:rPr>
+        <w:t xml:space="preserve"> in </w:t>
+      </w:r>
+      <w:r>
+        <w:rPr>
+          <w:rFonts w:eastAsia="Verdana"/>
+          <w:lang w:val="en-CA"/>
+          <w14:ligatures w14:val="standard"/>
+        </w:rPr>
+        <w:t>dimension, leveraging the strengths of evolutionary algorithms and rigorous cross-validation techniques. The findings contribute to the field by offering a scalable and effective solution for feature selection, potentially improving the performance of various machine learning models</w:t>
+      </w:r>
+      <w:r>
+        <w:rPr>
+          <w:rFonts w:eastAsia="Verdana"/>
+          <w:lang w:val="en-CA"/>
+          <w14:ligatures w14:val="standard"/>
+        </w:rPr>
+        <w:t xml:space="preserve"> and we expect that after using our voting mechanism our set of features will help in reducing the difference present between the training and test sets.</w:t>
       </w:r>
     </w:p>
     <w:p>
       <w:pPr>
         <w:pStyle w:val="Head1"/>
         <w:rPr>
-          <w:bCs/>
-        </w:rPr>
-      </w:pPr>
-      <w:r>
-        <w:rPr>
-          <w:lang w:val="en-CA"/>
-        </w:rPr>
-        <w:t xml:space="preserve">2.1 </w:t>
-      </w:r>
-      <w:r>
-        <w:rPr>
-          <w:lang w:val="en-CA"/>
-        </w:rPr>
-        <w:t>NSGA-II Algorithm</w:t>
-      </w:r>
-      <w:r>
-        <w:rPr>
-          <w:lang w:val="en-CA"/>
-        </w:rPr>
-        <w:t xml:space="preserve"> vs. other </w:t>
-      </w:r>
-      <w:r>
-        <w:rPr>
-          <w:bCs/>
-        </w:rPr>
-        <w:t>MOEAs</w:t>
+          <w:lang w:val="en-CA"/>
+        </w:rPr>
+      </w:pPr>
+      <w:r>
+        <w:rPr>
+          <w:rStyle w:val="Label"/>
+          <w:lang w:val="en-CA"/>
+        </w:rPr>
+        <w:t>2</w:t>
+      </w:r>
+      <w:r>
+        <w:rPr>
+          <w:rStyle w:val="Label"/>
+          <w:lang w:val="en-CA"/>
+        </w:rPr>
+        <w:t>.</w:t>
+      </w:r>
+      <w:r>
+        <w:rPr>
+          <w:lang w:val="en-CA"/>
+        </w:rPr>
+        <w:t> </w:t>
+      </w:r>
+      <w:r>
+        <w:rPr>
+          <w:lang w:val="en-CA"/>
+        </w:rPr>
+        <w:t>R</w:t>
+      </w:r>
+      <w:r>
+        <w:rPr>
+          <w:lang w:val="en-CA"/>
+        </w:rPr>
+        <w:t>ELATED WORK</w:t>
       </w:r>
     </w:p>
     <w:p>
@@ -1623,6 +2026,33 @@
         </w:rPr>
       </w:pPr>
       <w:r>
+        <w:rPr>
+          <w:lang w:val="en-CA"/>
+        </w:rPr>
+        <w:t xml:space="preserve">2.1 </w:t>
+      </w:r>
+      <w:r>
+        <w:rPr>
+          <w:lang w:val="en-CA"/>
+        </w:rPr>
+        <w:t>NSGA-II Algorithm</w:t>
+      </w:r>
+      <w:r>
+        <w:rPr>
+          <w:lang w:val="en-CA"/>
+        </w:rPr>
+        <w:t xml:space="preserve"> vs. other </w:t>
+      </w:r>
+      <w:r>
+        <w:rPr>
+          <w:bCs/>
+        </w:rPr>
+        <w:t>MOEAs</w:t>
+      </w:r>
+    </w:p>
+    <w:p>
+      <w:pPr>
+        <w:pStyle w:val="Head1"/>
         <w:rPr>
           <w:b w:val="0"/>
           <w:bCs/>
@@ -1630,8 +2060,7 @@
           <w:szCs w:val="18"/>
           <w:lang w:val="en-CA"/>
         </w:rPr>
-        <w:t>Compared with NSGA-II, NSGA-III has no obvious advantage for multi-objective optimization problems with two or three objectives because of their general similar structures</w:t>
-      </w:r>
+      </w:pPr>
       <w:r>
         <w:rPr>
           <w:b w:val="0"/>
@@ -1640,7 +2069,7 @@
           <w:szCs w:val="18"/>
           <w:lang w:val="en-CA"/>
         </w:rPr>
-        <w:t xml:space="preserve"> [</w:t>
+        <w:t>Compared with NSGA-II, NSGA-III has no obvious advantage for multi-objective optimization problems with two or three objectives because of their general similar structures</w:t>
       </w:r>
       <w:r>
         <w:rPr>
@@ -1650,7 +2079,7 @@
           <w:szCs w:val="18"/>
           <w:lang w:val="en-CA"/>
         </w:rPr>
-        <w:t>9</w:t>
+        <w:t xml:space="preserve"> [</w:t>
       </w:r>
       <w:r>
         <w:rPr>
@@ -1660,7 +2089,7 @@
           <w:szCs w:val="18"/>
           <w:lang w:val="en-CA"/>
         </w:rPr>
-        <w:t>]</w:t>
+        <w:t>9</w:t>
       </w:r>
       <w:r>
         <w:rPr>
@@ -1670,12 +2099,9 @@
           <w:szCs w:val="18"/>
           <w:lang w:val="en-CA"/>
         </w:rPr>
-        <w:t>. The main difference between NSGA-II and NSGA-III lies in the selection mechanism. NSGA-II adopts the crowding distance approach to select non-dominated solutions, ensuring diversity by maintaining a spread of solutions across the Pareto front. In contrast, NSGA-III utilizes a selection operator based on reference points to choose non-dominated solutions, which is particularly advantageous for problems with a large number of objectives. Despite these differences, for problems with fewer objectives, both algorithms perform similarly due to their comparable structures and mechanisms for maintaining diversity and convergence in the solution space</w:t>
-      </w:r>
-    </w:p>
-    <w:p>
-      <w:pPr>
-        <w:pStyle w:val="Head1"/>
+        <w:t>]</w:t>
+      </w:r>
+      <w:r>
         <w:rPr>
           <w:b w:val="0"/>
           <w:bCs/>
@@ -1683,7 +2109,18 @@
           <w:szCs w:val="18"/>
           <w:lang w:val="en-CA"/>
         </w:rPr>
-      </w:pPr>
+        <w:t>. The main difference between NSGA-II and NSGA-III lies in the selection mechanism. NSGA-II adopts the crowding distance approach to select non-dominated solutions, ensuring diversity by maintaining a spread of solutions across the Pareto front. In contrast, NSGA-III utilizes a selection operator based on reference points to choose non-dominated solutions, which is particularly advantageous for problems with a large number of objectives.</w:t>
+      </w:r>
+      <w:r>
+        <w:rPr>
+          <w:rFonts w:eastAsiaTheme="minorHAnsi" w:cstheme="minorBidi"/>
+          <w:b w:val="0"/>
+          <w:sz w:val="18"/>
+          <w:lang w:val="en-CA"/>
+          <w14:ligatures w14:val="none"/>
+        </w:rPr>
+        <w:t xml:space="preserve"> </w:t>
+      </w:r>
       <w:r>
         <w:rPr>
           <w:b w:val="0"/>
@@ -1692,7 +2129,7 @@
           <w:szCs w:val="18"/>
           <w:lang w:val="en-CA"/>
         </w:rPr>
-        <w:t>M</w:t>
+        <w:t>As a result, Pareto dominance-based EMO algorithms can not have a strong selection pressure toward the Pareto front of a many-objective optimization problem</w:t>
       </w:r>
       <w:r>
         <w:rPr>
@@ -1702,7 +2139,7 @@
           <w:szCs w:val="18"/>
           <w:lang w:val="en-CA"/>
         </w:rPr>
-        <w:t>ul</w:t>
+        <w:t xml:space="preserve"> </w:t>
       </w:r>
       <w:r>
         <w:rPr>
@@ -1712,7 +2149,7 @@
           <w:szCs w:val="18"/>
           <w:lang w:val="en-CA"/>
         </w:rPr>
-        <w:t>t</w:t>
+        <w:t>[22]</w:t>
       </w:r>
       <w:r>
         <w:rPr>
@@ -1722,8 +2159,16 @@
           <w:szCs w:val="18"/>
           <w:lang w:val="en-CA"/>
         </w:rPr>
-        <w:t>i</w:t>
-      </w:r>
+        <w:t>.</w:t>
+      </w:r>
+    </w:p>
+    <w:p>
+      <w:pPr>
+        <w:pStyle w:val="Head1"/>
+        <w:rPr>
+          <w:bCs/>
+        </w:rPr>
+      </w:pPr>
       <w:r>
         <w:rPr>
           <w:b w:val="0"/>
@@ -1732,9 +2177,13 @@
           <w:szCs w:val="18"/>
           <w:lang w:val="en-CA"/>
         </w:rPr>
-        <w:t xml:space="preserve"> </w:t>
-      </w:r>
-      <w:r>
+        <w:lastRenderedPageBreak/>
+        <w:t xml:space="preserve"> Despite these differences, for problems with fewer objectives, both algorithms perform similarly due to their comparable structures and mechanisms for maintaining diversity and convergence in the solution space</w:t>
+      </w:r>
+    </w:p>
+    <w:p>
+      <w:pPr>
+        <w:pStyle w:val="Head1"/>
         <w:rPr>
           <w:b w:val="0"/>
           <w:bCs/>
@@ -1742,8 +2191,7 @@
           <w:szCs w:val="18"/>
           <w:lang w:val="en-CA"/>
         </w:rPr>
-        <w:t>objective EAs using fitness based on dominance counting and identification of nondominated solutions can be improved significantly in terms of running time by using efficient algorithms known from computer science instead of inefficient O</w:t>
-      </w:r>
+      </w:pPr>
       <w:r>
         <w:rPr>
           <w:b w:val="0"/>
@@ -1752,7 +2200,7 @@
           <w:szCs w:val="18"/>
           <w:lang w:val="en-CA"/>
         </w:rPr>
-        <w:t xml:space="preserve"> </w:t>
+        <w:t>M</w:t>
       </w:r>
       <w:r>
         <w:rPr>
@@ -1762,7 +2210,115 @@
           <w:szCs w:val="18"/>
           <w:lang w:val="en-CA"/>
         </w:rPr>
-        <w:t>(MN/sup 2/) algorithms</w:t>
+        <w:t>ul</w:t>
+      </w:r>
+      <w:r>
+        <w:rPr>
+          <w:b w:val="0"/>
+          <w:bCs/>
+          <w:sz w:val="18"/>
+          <w:szCs w:val="18"/>
+          <w:lang w:val="en-CA"/>
+        </w:rPr>
+        <w:t>t</w:t>
+      </w:r>
+      <w:r>
+        <w:rPr>
+          <w:b w:val="0"/>
+          <w:bCs/>
+          <w:sz w:val="18"/>
+          <w:szCs w:val="18"/>
+          <w:lang w:val="en-CA"/>
+        </w:rPr>
+        <w:t>i</w:t>
+      </w:r>
+      <w:r>
+        <w:rPr>
+          <w:b w:val="0"/>
+          <w:bCs/>
+          <w:sz w:val="18"/>
+          <w:szCs w:val="18"/>
+          <w:lang w:val="en-CA"/>
+        </w:rPr>
+        <w:t xml:space="preserve"> </w:t>
+      </w:r>
+      <w:r>
+        <w:rPr>
+          <w:b w:val="0"/>
+          <w:bCs/>
+          <w:sz w:val="18"/>
+          <w:szCs w:val="18"/>
+          <w:lang w:val="en-CA"/>
+        </w:rPr>
+        <w:t>objective EAs using fitness based on dominance counting and identification of nondominated solutions can be improved significantly in terms of running time by using efficient algorithms known from computer science instead of inefficient O</w:t>
+      </w:r>
+      <w:r>
+        <w:rPr>
+          <w:b w:val="0"/>
+          <w:bCs/>
+          <w:sz w:val="18"/>
+          <w:szCs w:val="18"/>
+          <w:lang w:val="en-CA"/>
+        </w:rPr>
+        <w:t xml:space="preserve"> </w:t>
+      </w:r>
+      <w:r>
+        <w:rPr>
+          <w:b w:val="0"/>
+          <w:bCs/>
+          <w:sz w:val="18"/>
+          <w:szCs w:val="18"/>
+          <w:lang w:val="en-CA"/>
+        </w:rPr>
+        <w:t>(M</w:t>
+      </w:r>
+      <m:oMath>
+        <m:sSup>
+          <m:sSupPr>
+            <m:ctrlPr>
+              <w:rPr>
+                <w:rFonts w:ascii="Cambria Math" w:hAnsi="Cambria Math"/>
+                <w:b w:val="0"/>
+                <w:bCs/>
+                <w:sz w:val="18"/>
+                <w:szCs w:val="18"/>
+                <w:lang w:val="en-CA"/>
+              </w:rPr>
+            </m:ctrlPr>
+          </m:sSupPr>
+          <m:e>
+            <m:r>
+              <w:rPr>
+                <w:rFonts w:ascii="Cambria Math" w:hAnsi="Cambria Math"/>
+                <w:sz w:val="18"/>
+                <w:szCs w:val="18"/>
+                <w:lang w:val="en-CA"/>
+              </w:rPr>
+              <m:t>N</m:t>
+            </m:r>
+          </m:e>
+          <m:sup>
+            <m:r>
+              <w:rPr>
+                <w:rFonts w:ascii="Cambria Math" w:hAnsi="Cambria Math"/>
+                <w:sz w:val="18"/>
+                <w:szCs w:val="18"/>
+                <w:lang w:val="en-CA"/>
+              </w:rPr>
+              <m:t>2</m:t>
+            </m:r>
+          </m:sup>
+        </m:sSup>
+      </m:oMath>
+      <w:r>
+        <w:rPr>
+          <w:b w:val="0"/>
+          <w:bCs/>
+          <w:sz w:val="18"/>
+          <w:szCs w:val="18"/>
+          <w:lang w:val="en-CA"/>
+        </w:rPr>
+        <w:t>) algorithms</w:t>
       </w:r>
       <w:r>
         <w:rPr>
@@ -1945,7 +2501,23 @@
           <w:lang w:val="en-CA"/>
           <w14:ligatures w14:val="standard"/>
         </w:rPr>
-        <w:t>The Non-dominated Sorting Genetic Algorithm II (NSGA-II) is a widely used evolutionary algorithm designed for solving multi-objective optimization problems. NSGA-II improves upon its predecessor, NSGA, by addressing key issues such as computational complexity, lack of elitism, and the need for specifying a sharing parameter. NSGA-II outperforms two other contemporary MOEAs: Pareto-archived evolution strategy (PAES) and strength Pareto EA (SPEA) in terms of finding a diverse set of solutions and in converging near the true Pareto-optimal set [</w:t>
+        <w:t xml:space="preserve">The Non-dominated Sorting Genetic Algorithm II (NSGA-II) is a widely used evolutionary algorithm designed for solving multi-objective optimization problems. NSGA-II improves upon its predecessor, NSGA, by addressing key issues such as computational complexity, lack of elitism, and the need for specifying a sharing parameter. NSGA-II outperforms two </w:t>
+      </w:r>
+      <w:proofErr w:type="gramStart"/>
+      <w:r>
+        <w:rPr>
+          <w:lang w:val="en-CA"/>
+          <w14:ligatures w14:val="standard"/>
+        </w:rPr>
+        <w:t>other</w:t>
+      </w:r>
+      <w:proofErr w:type="gramEnd"/>
+      <w:r>
+        <w:rPr>
+          <w:lang w:val="en-CA"/>
+          <w14:ligatures w14:val="standard"/>
+        </w:rPr>
+        <w:t xml:space="preserve"> contemporary MOEAs: Pareto-archived evolution strategy (PAES) and strength Pareto EA (SPEA) in terms of finding a diverse set of solutions and in converging near the true Pareto-optimal set [</w:t>
       </w:r>
       <w:r>
         <w:rPr>
@@ -1959,15 +2531,7 @@
           <w:lang w:val="en-CA"/>
           <w14:ligatures w14:val="standard"/>
         </w:rPr>
-        <w:t xml:space="preserve">]. NSGA-II operates by simulating the process of natural evolution. The algorithm maintains a population of potential solutions that </w:t>
-      </w:r>
-      <w:r>
-        <w:rPr>
-          <w:lang w:val="en-CA"/>
-          <w14:ligatures w14:val="standard"/>
-        </w:rPr>
-        <w:lastRenderedPageBreak/>
-        <w:t>evolve over successive generations. Each solution in the population is evaluated based on multiple objective functions, which, in this study, are the minimization of feature count and classification error.</w:t>
+        <w:t>].</w:t>
       </w:r>
     </w:p>
     <w:p>
@@ -1979,11 +2543,103 @@
         </w:tabs>
         <w:jc w:val="both"/>
         <w:rPr>
-          <w14:ligatures w14:val="standard"/>
-        </w:rPr>
-      </w:pPr>
-      <w:r>
-        <w:rPr>
+          <w:lang w:val="en-CA"/>
+          <w14:ligatures w14:val="standard"/>
+        </w:rPr>
+      </w:pPr>
+      <w:r>
+        <w:rPr>
+          <w:lang w:val="en-CA"/>
+          <w14:ligatures w14:val="standard"/>
+        </w:rPr>
+        <w:t>The MOO problem has one of t</w:t>
+      </w:r>
+      <w:r>
+        <w:rPr>
+          <w:lang w:val="en-CA"/>
+          <w14:ligatures w14:val="standard"/>
+        </w:rPr>
+        <w:t>he</w:t>
+      </w:r>
+      <w:r>
+        <w:rPr>
+          <w:lang w:val="en-CA"/>
+          <w14:ligatures w14:val="standard"/>
+        </w:rPr>
+        <w:t xml:space="preserve"> classification methods as the</w:t>
+      </w:r>
+      <w:r>
+        <w:rPr>
+          <w:lang w:val="en-CA"/>
+          <w14:ligatures w14:val="standard"/>
+        </w:rPr>
+        <w:t xml:space="preserve"> Pareto method</w:t>
+      </w:r>
+      <w:r>
+        <w:rPr>
+          <w:lang w:val="en-CA"/>
+          <w14:ligatures w14:val="standard"/>
+        </w:rPr>
+        <w:t>, it</w:t>
+      </w:r>
+      <w:r>
+        <w:rPr>
+          <w:lang w:val="en-CA"/>
+          <w14:ligatures w14:val="standard"/>
+        </w:rPr>
+        <w:t xml:space="preserve"> </w:t>
+      </w:r>
+      <w:r>
+        <w:rPr>
+          <w:lang w:val="en-CA"/>
+          <w14:ligatures w14:val="standard"/>
+        </w:rPr>
+        <w:t>is used if the desired solutions and performance indicators are separate and produce a compromise solution (</w:t>
+      </w:r>
+      <w:r>
+        <w:rPr>
+          <w:lang w:val="en-CA"/>
+          <w14:ligatures w14:val="standard"/>
+        </w:rPr>
+        <w:t>trade-off</w:t>
+      </w:r>
+      <w:r>
+        <w:rPr>
+          <w:lang w:val="en-CA"/>
+          <w14:ligatures w14:val="standard"/>
+        </w:rPr>
+        <w:t>) and can be displayed in the form of Pareto optimal front (POF)</w:t>
+      </w:r>
+      <w:r>
+        <w:rPr>
+          <w:lang w:val="en-CA"/>
+          <w14:ligatures w14:val="standard"/>
+        </w:rPr>
+        <w:t xml:space="preserve"> [23]. NSGA</w:t>
+      </w:r>
+      <w:r>
+        <w:rPr>
+          <w:lang w:val="en-CA"/>
+          <w14:ligatures w14:val="standard"/>
+        </w:rPr>
+        <w:t>-II operates by simulating the process of natural evolution. The algorithm maintains a population of potential solutions that evolve over successive generations. Each solution in the population is evaluated based on multiple objective functions, which, in this study, are the minimization of feature count and classification error.</w:t>
+      </w:r>
+    </w:p>
+    <w:p>
+      <w:pPr>
+        <w:pStyle w:val="DisplayFormula"/>
+        <w:tabs>
+          <w:tab w:val="left" w:pos="200"/>
+          <w:tab w:val="right" w:pos="4780"/>
+        </w:tabs>
+        <w:jc w:val="both"/>
+        <w:rPr>
+          <w14:ligatures w14:val="standard"/>
+        </w:rPr>
+      </w:pPr>
+      <w:r>
+        <w:rPr>
+          <w:noProof/>
           <w14:ligatures w14:val="standard"/>
         </w:rPr>
         <w:drawing>
@@ -2199,12 +2855,21 @@
           <w14:ligatures w14:val="standard"/>
         </w:rPr>
       </w:pPr>
-      <w:r>
-        <w:rPr>
-          <w:lang w:val="en-CA"/>
-          <w14:ligatures w14:val="standard"/>
-        </w:rPr>
-        <w:t>Similar to other population-based evolutionary algorithms, a set of uniform random individuals are produced as an initial population. Feature selection is originally a high</w:t>
+      <w:proofErr w:type="gramStart"/>
+      <w:r>
+        <w:rPr>
+          <w:lang w:val="en-CA"/>
+          <w14:ligatures w14:val="standard"/>
+        </w:rPr>
+        <w:t>Similar to</w:t>
+      </w:r>
+      <w:proofErr w:type="gramEnd"/>
+      <w:r>
+        <w:rPr>
+          <w:lang w:val="en-CA"/>
+          <w14:ligatures w14:val="standard"/>
+        </w:rPr>
+        <w:t xml:space="preserve"> other population-based evolutionary algorithms, a set of uniform random individuals are produced as an initial population. Feature selection is originally a high</w:t>
       </w:r>
       <w:r>
         <w:rPr>
@@ -2218,7 +2883,55 @@
           <w:lang w:val="en-CA"/>
           <w14:ligatures w14:val="standard"/>
         </w:rPr>
-        <w:t>dimensional binary optimization problem. Each individual in the population is a vector in the length of the number of all features. The variable in the vector indicate the selection status of the features by using a binary value (0 or 1). The value of one indicates the selection of corresponding feature and value of zero means that the feature is not selected. In order to compute the error of classification on each subset (each solution in the population), features associated with value of one are selected to form the dataset.</w:t>
+        <w:t xml:space="preserve">dimensional binary optimization problem. </w:t>
+      </w:r>
+      <w:proofErr w:type="gramStart"/>
+      <w:r>
+        <w:rPr>
+          <w:lang w:val="en-CA"/>
+          <w14:ligatures w14:val="standard"/>
+        </w:rPr>
+        <w:t>Each individual</w:t>
+      </w:r>
+      <w:proofErr w:type="gramEnd"/>
+      <w:r>
+        <w:rPr>
+          <w:lang w:val="en-CA"/>
+          <w14:ligatures w14:val="standard"/>
+        </w:rPr>
+        <w:t xml:space="preserve"> in the population is a vector in the length of the number of all features. The variable in the vector </w:t>
+      </w:r>
+      <w:proofErr w:type="gramStart"/>
+      <w:r>
+        <w:rPr>
+          <w:lang w:val="en-CA"/>
+          <w14:ligatures w14:val="standard"/>
+        </w:rPr>
+        <w:t>indicate</w:t>
+      </w:r>
+      <w:proofErr w:type="gramEnd"/>
+      <w:r>
+        <w:rPr>
+          <w:lang w:val="en-CA"/>
+          <w14:ligatures w14:val="standard"/>
+        </w:rPr>
+        <w:t xml:space="preserve"> the selection status of the features by using a binary value (0 or 1). The value of one indicates the selection of corresponding feature and value of zero means that the feature is not selected. </w:t>
+      </w:r>
+      <w:proofErr w:type="gramStart"/>
+      <w:r>
+        <w:rPr>
+          <w:lang w:val="en-CA"/>
+          <w14:ligatures w14:val="standard"/>
+        </w:rPr>
+        <w:t>In order to</w:t>
+      </w:r>
+      <w:proofErr w:type="gramEnd"/>
+      <w:r>
+        <w:rPr>
+          <w:lang w:val="en-CA"/>
+          <w14:ligatures w14:val="standard"/>
+        </w:rPr>
+        <w:t xml:space="preserve"> compute the error of classification on each subset (each solution in the population), features associated with value of one are selected to form the dataset.</w:t>
       </w:r>
       <w:r>
         <w:rPr>
@@ -2290,6 +3003,7 @@
         <w:ind w:firstLine="0"/>
         <w:jc w:val="both"/>
         <w:rPr>
+          <w:rStyle w:val="Label"/>
           <w:lang w:val="en-CA" w:eastAsia="it-IT"/>
           <w14:ligatures w14:val="standard"/>
         </w:rPr>
@@ -2329,15 +3043,6 @@
         </w:rPr>
         <w:t>.</w:t>
       </w:r>
-    </w:p>
-    <w:p>
-      <w:pPr>
-        <w:pStyle w:val="Head1"/>
-        <w:rPr>
-          <w:rStyle w:val="Label"/>
-          <w:lang w:val="en-CA"/>
-        </w:rPr>
-      </w:pPr>
     </w:p>
     <w:p>
       <w:pPr>
@@ -2434,6 +3139,7 @@
           <w:lang w:val="en-CA"/>
           <w14:ligatures w14:val="standard"/>
         </w:rPr>
+        <w:lastRenderedPageBreak/>
         <w:t xml:space="preserve">Minimizing the Classification Error. </w:t>
       </w:r>
     </w:p>
@@ -2625,7 +3331,6 @@
                 <w:tab w:val="left" w:pos="200"/>
                 <w:tab w:val="right" w:pos="4780"/>
               </w:tabs>
-              <w:jc w:val="both"/>
               <w:rPr>
                 <w:b/>
                 <w:bCs/>
@@ -2640,7 +3345,7 @@
                 <w:szCs w:val="18"/>
                 <w:lang w:val="en-CA"/>
               </w:rPr>
-              <w:t>Test error after voting</w:t>
+              <w:t>Test</w:t>
             </w:r>
             <w:r>
               <w:rPr>
@@ -2658,7 +3363,7 @@
                 <w:szCs w:val="18"/>
                 <w:lang w:val="en-CA"/>
               </w:rPr>
-              <w:t>(Min. from top 100 freq features)</w:t>
+              <w:t>error after voting (Min. from top 100 freq features)</w:t>
             </w:r>
           </w:p>
         </w:tc>
@@ -2688,34 +3393,7 @@
                 <w:szCs w:val="18"/>
                 <w:lang w:val="en-CA"/>
               </w:rPr>
-              <w:t xml:space="preserve">#features </w:t>
-            </w:r>
-            <w:r>
-              <w:rPr>
-                <w:b/>
-                <w:bCs/>
-                <w:szCs w:val="18"/>
-                <w:lang w:val="en-CA"/>
-              </w:rPr>
-              <w:t>on</w:t>
-            </w:r>
-            <w:r>
-              <w:rPr>
-                <w:b/>
-                <w:bCs/>
-                <w:szCs w:val="18"/>
-                <w:lang w:val="en-CA"/>
-              </w:rPr>
-              <w:t xml:space="preserve"> test after voting</w:t>
-            </w:r>
-            <w:r>
-              <w:rPr>
-                <w:b/>
-                <w:bCs/>
-                <w:szCs w:val="18"/>
-                <w:lang w:val="en-CA"/>
-              </w:rPr>
-              <w:t xml:space="preserve"> </w:t>
+              <w:t xml:space="preserve">#features on test after voting </w:t>
             </w:r>
           </w:p>
         </w:tc>
@@ -3407,7 +4085,6 @@
               <w:rPr>
                 <w:lang w:val="en-CA"/>
               </w:rPr>
-              <w:lastRenderedPageBreak/>
               <w:t>11_Tumor</w:t>
             </w:r>
           </w:p>
@@ -3552,12 +4229,14 @@
                 <w:lang w:val="en-CA"/>
               </w:rPr>
             </w:pPr>
+            <w:proofErr w:type="spellStart"/>
             <w:r>
               <w:rPr>
                 <w:lang w:val="en-CA"/>
               </w:rPr>
               <w:t>Carcinom</w:t>
             </w:r>
+            <w:proofErr w:type="spellEnd"/>
           </w:p>
         </w:tc>
         <w:tc>
@@ -3985,7 +4664,14 @@
         <w:rPr>
           <w:lang w:val="en-CA"/>
         </w:rPr>
-        <w:t xml:space="preserve"> which are obtained from the solutions on the validation set.</w:t>
+        <w:t xml:space="preserve"> which are obtained from the solutions on the </w:t>
+      </w:r>
+      <w:r>
+        <w:rPr>
+          <w:lang w:val="en-CA"/>
+        </w:rPr>
+        <w:lastRenderedPageBreak/>
+        <w:t>validation set.</w:t>
       </w:r>
       <w:r>
         <w:rPr>
@@ -4219,14 +4905,7 @@
         <w:rPr>
           <w:lang w:val="en-CA"/>
         </w:rPr>
-        <w:t xml:space="preserve">. Each of these metrics provides unique insights </w:t>
-      </w:r>
-      <w:r>
-        <w:rPr>
-          <w:lang w:val="en-CA"/>
-        </w:rPr>
-        <w:lastRenderedPageBreak/>
-        <w:t xml:space="preserve">into the model's performance at different stages of the selection and </w:t>
+        <w:t xml:space="preserve">. Each of these metrics provides unique insights into the model's performance at different stages of the selection and </w:t>
       </w:r>
       <w:r>
         <w:rPr>
@@ -5139,13 +5818,7 @@
         <w:rPr>
           <w:lang w:val="en-CA"/>
         </w:rPr>
-        <w:t xml:space="preserve">, it spans a broad range in terms of both the number of instances and features, providing a comprehensive basis for evaluating the proposed feature selection </w:t>
-      </w:r>
-      <w:r>
-        <w:rPr>
-          <w:lang w:val="en-CA"/>
-        </w:rPr>
-        <w:t>method across various biological contexts. The classification of the datasets includes both binary and multi-class.</w:t>
+        <w:t>, it spans a broad range in terms of both the number of instances and features, providing a comprehensive basis for evaluating the proposed feature selection method across various biological contexts. The classification of the datasets includes both binary and multi-class.</w:t>
       </w:r>
     </w:p>
     <w:p>
@@ -5169,6 +5842,7 @@
         <w:rPr>
           <w:lang w:val="en-CA"/>
         </w:rPr>
+        <w:lastRenderedPageBreak/>
         <w:t>By covering a wide range of instances, features, and classification types, these datasets provide a robust framework for assessing the efficacy and generalizability of the proposed feature selection method in various biological contexts.</w:t>
       </w:r>
     </w:p>
@@ -7053,20 +7727,19 @@
         <w:rPr>
           <w:lang w:val="en-CA"/>
         </w:rPr>
-        <w:t xml:space="preserve">The non-dominated binary vectors representing optimal feature subsets are also saved for further analysis on independent test data for frequent </w:t>
-      </w:r>
-      <w:r>
-        <w:rPr>
-          <w:lang w:val="en-CA"/>
-        </w:rPr>
-        <w:lastRenderedPageBreak/>
-        <w:t xml:space="preserve">feature selection optimization. </w:t>
-      </w:r>
-      <w:r>
-        <w:rPr>
-          <w:lang w:val="en-CA"/>
-        </w:rPr>
-        <w:t>The identification of the solution having the minimum error rate is done from these solutions and using that solution we evaluate it on the test data set which had been initially split</w:t>
+        <w:t xml:space="preserve">The non-dominated binary vectors representing optimal feature subsets are also saved for further analysis on independent test data for frequent feature selection optimization. </w:t>
+      </w:r>
+      <w:r>
+        <w:rPr>
+          <w:lang w:val="en-CA"/>
+        </w:rPr>
+        <w:t xml:space="preserve">The identification of the solution having the minimum error rate is done from these solutions and using that solution we evaluate it on the test data set which had been </w:t>
+      </w:r>
+      <w:r>
+        <w:rPr>
+          <w:lang w:val="en-CA"/>
+        </w:rPr>
+        <w:t>initially split</w:t>
       </w:r>
       <w:r>
         <w:rPr>
@@ -7507,7 +8180,17 @@
           <w:szCs w:val="18"/>
           <w:lang w:val="en-CA"/>
         </w:rPr>
-        <w:t xml:space="preserve"> The goal was to minimize the number of features and the classification error. The proposed voting mechanism and framework of optimization, validation and using those solutions on test set have shown a more robust set of features and created a model that has shown these features are essential while considering feature selection. The problem while implementing a machine learning model on a dataset having a lot of features is reducing the redundant features and </w:t>
+        <w:t xml:space="preserve"> The goal was to minimize the number of features and the classification error. The proposed voting mechanism and framework of optimization, validation and using those solutions on test set have shown a more robust set of features and created a model that has shown these features are essential while considering feature selection. The problem while implementing a machine learning model on a dataset having a lot of features is reducing the redundant features and reduce the computational time on a system.</w:t>
+      </w:r>
+      <w:r>
+        <w:rPr>
+          <w:rFonts w:eastAsiaTheme="minorHAnsi" w:cstheme="minorBidi"/>
+          <w:b w:val="0"/>
+          <w:sz w:val="18"/>
+          <w:lang w:val="en-CA"/>
+          <w14:ligatures w14:val="none"/>
+        </w:rPr>
+        <w:t xml:space="preserve"> </w:t>
       </w:r>
       <w:r>
         <w:rPr>
@@ -7517,17 +8200,7 @@
           <w:szCs w:val="18"/>
           <w:lang w:val="en-CA"/>
         </w:rPr>
-        <w:t>reduce the computational time on a system.</w:t>
-      </w:r>
-      <w:r>
-        <w:rPr>
-          <w:rFonts w:eastAsiaTheme="minorHAnsi" w:cstheme="minorBidi"/>
-          <w:b w:val="0"/>
-          <w:sz w:val="18"/>
-          <w:lang w:val="en-CA"/>
-          <w14:ligatures w14:val="none"/>
-        </w:rPr>
-        <w:t xml:space="preserve"> </w:t>
+        <w:t>The selected feature subsets consistently performed well on the test sets</w:t>
       </w:r>
       <w:r>
         <w:rPr>
@@ -7537,7 +8210,7 @@
           <w:szCs w:val="18"/>
           <w:lang w:val="en-CA"/>
         </w:rPr>
-        <w:t>The selected feature subsets consistently performed well on the test sets</w:t>
+        <w:t xml:space="preserve"> after voting</w:t>
       </w:r>
       <w:r>
         <w:rPr>
@@ -7547,7 +8220,7 @@
           <w:szCs w:val="18"/>
           <w:lang w:val="en-CA"/>
         </w:rPr>
-        <w:t xml:space="preserve"> after voting</w:t>
+        <w:t xml:space="preserve">, </w:t>
       </w:r>
       <w:r>
         <w:rPr>
@@ -7557,7 +8230,8 @@
           <w:szCs w:val="18"/>
           <w:lang w:val="en-CA"/>
         </w:rPr>
-        <w:t xml:space="preserve">, achieving test accuracies in the range of </w:t>
+        <w:lastRenderedPageBreak/>
+        <w:t xml:space="preserve">achieving test accuracies in the range of </w:t>
       </w:r>
       <w:r>
         <w:rPr>
@@ -7998,11 +8672,7 @@
         <w:t xml:space="preserve"> anomaly detection in sensor network</w:t>
       </w:r>
       <w:r>
-        <w:t xml:space="preserve">s optimizing the </w:t>
-      </w:r>
-      <w:r>
-        <w:lastRenderedPageBreak/>
-        <w:t xml:space="preserve">feature selection in it. It can also increase the </w:t>
+        <w:t xml:space="preserve">s optimizing the feature selection in it. It can also increase the </w:t>
       </w:r>
       <w:r>
         <w:t>efficiency of predictive maintenance models in industrial applications.</w:t>
@@ -8197,11 +8867,6 @@
       <w:r>
         <w:t>thereby contributing to more efficient and interpretable models.</w:t>
       </w:r>
-    </w:p>
-    <w:p>
-      <w:pPr>
-        <w:spacing w:line="240" w:lineRule="auto"/>
-      </w:pPr>
     </w:p>
     <w:p>
       <w:pPr>
@@ -8333,13 +8998,50 @@
           <w14:ligatures w14:val="standard"/>
         </w:rPr>
       </w:pPr>
-      <w:r>
+    </w:p>
+    <w:p>
+      <w:pPr>
+        <w:spacing w:line="240" w:lineRule="auto"/>
+        <w:jc w:val="center"/>
         <w:rPr>
           <w:b/>
           <w:bCs/>
           <w:sz w:val="22"/>
           <w14:ligatures w14:val="standard"/>
         </w:rPr>
+      </w:pPr>
+    </w:p>
+    <w:p>
+      <w:pPr>
+        <w:spacing w:line="240" w:lineRule="auto"/>
+        <w:jc w:val="center"/>
+        <w:rPr>
+          <w:b/>
+          <w:bCs/>
+          <w:sz w:val="22"/>
+          <w14:ligatures w14:val="standard"/>
+        </w:rPr>
+      </w:pPr>
+    </w:p>
+    <w:p>
+      <w:pPr>
+        <w:spacing w:line="240" w:lineRule="auto"/>
+        <w:jc w:val="center"/>
+        <w:rPr>
+          <w:b/>
+          <w:bCs/>
+          <w:sz w:val="22"/>
+          <w14:ligatures w14:val="standard"/>
+        </w:rPr>
+      </w:pPr>
+      <w:r>
+        <w:rPr>
+          <w:b/>
+          <w:bCs/>
+          <w:sz w:val="22"/>
+          <w14:ligatures w14:val="standard"/>
+        </w:rPr>
+        <w:lastRenderedPageBreak/>
         <w:t>REFERENCES</w:t>
       </w:r>
     </w:p>
@@ -8816,23 +9518,7 @@
           <w:lang w:val="en-CA"/>
           <w14:ligatures w14:val="standard"/>
         </w:rPr>
-        <w:t xml:space="preserve">, “A fast and elitist </w:t>
-      </w:r>
-      <w:proofErr w:type="spellStart"/>
-      <w:r>
-        <w:rPr>
-          <w:lang w:val="en-CA"/>
-          <w14:ligatures w14:val="standard"/>
-        </w:rPr>
-        <w:t>multiobjective</w:t>
-      </w:r>
-      <w:proofErr w:type="spellEnd"/>
-      <w:r>
-        <w:rPr>
-          <w:lang w:val="en-CA"/>
-          <w14:ligatures w14:val="standard"/>
-        </w:rPr>
-        <w:t xml:space="preserve"> genetic algorithm: NSGA-II,” </w:t>
+        <w:t>, “A fast and elitist multiobjective genetic algorithm: NSGA-II,” </w:t>
       </w:r>
       <w:r>
         <w:rPr>
@@ -9311,25 +9997,7 @@
           <w:lang w:val="en-CA"/>
           <w14:ligatures w14:val="standard"/>
         </w:rPr>
-        <w:t xml:space="preserve">M. T. Jensen, “Reducing the Run-Time Complexity of </w:t>
-      </w:r>
-      <w:proofErr w:type="spellStart"/>
-      <w:r>
-        <w:rPr>
-          <w:szCs w:val="14"/>
-          <w:lang w:val="en-CA"/>
-          <w14:ligatures w14:val="standard"/>
-        </w:rPr>
-        <w:t>Multiobjective</w:t>
-      </w:r>
-      <w:proofErr w:type="spellEnd"/>
-      <w:r>
-        <w:rPr>
-          <w:szCs w:val="14"/>
-          <w:lang w:val="en-CA"/>
-          <w14:ligatures w14:val="standard"/>
-        </w:rPr>
-        <w:t xml:space="preserve"> EAs: The NSGA-II and Other Algorithms,” </w:t>
+        <w:t>M. T. Jensen, “Reducing the Run-Time Complexity of Multiobjective EAs: The NSGA-II and Other Algorithms,” </w:t>
       </w:r>
       <w:r>
         <w:rPr>
@@ -9940,6 +10608,1563 @@
         </w:rPr>
         <w:t>.</w:t>
       </w:r>
+    </w:p>
+    <w:p>
+      <w:pPr>
+        <w:pStyle w:val="Bibentry"/>
+        <w:rPr>
+          <w:lang w:val="en-CA"/>
+          <w14:ligatures w14:val="standard"/>
+        </w:rPr>
+      </w:pPr>
+    </w:p>
+    <w:p>
+      <w:pPr>
+        <w:pStyle w:val="Bibentry"/>
+        <w:rPr>
+          <w:lang w:val="en-CA"/>
+          <w14:ligatures w14:val="standard"/>
+        </w:rPr>
+      </w:pPr>
+    </w:p>
+    <w:p>
+      <w:pPr>
+        <w:pStyle w:val="Bibentry"/>
+        <w:rPr>
+          <w:szCs w:val="14"/>
+          <w:lang w:val="en-CA"/>
+          <w14:ligatures w14:val="standard"/>
+        </w:rPr>
+      </w:pPr>
+      <w:r>
+        <w:rPr>
+          <w:lang w:val="en-CA"/>
+          <w14:ligatures w14:val="standard"/>
+        </w:rPr>
+        <w:t>[</w:t>
+      </w:r>
+      <w:r>
+        <w:rPr>
+          <w:lang w:val="en-CA"/>
+          <w14:ligatures w14:val="standard"/>
+        </w:rPr>
+        <w:t>1</w:t>
+      </w:r>
+      <w:r>
+        <w:rPr>
+          <w:lang w:val="en-CA"/>
+          <w14:ligatures w14:val="standard"/>
+        </w:rPr>
+        <w:t>5</w:t>
+      </w:r>
+      <w:r>
+        <w:rPr>
+          <w:lang w:val="en-CA"/>
+          <w14:ligatures w14:val="standard"/>
+        </w:rPr>
+        <w:t>]</w:t>
+      </w:r>
+      <w:r>
+        <w:rPr>
+          <w:lang w:val="en-CA"/>
+          <w14:ligatures w14:val="standard"/>
+        </w:rPr>
+        <w:tab/>
+      </w:r>
+      <w:r>
+        <w:rPr>
+          <w:szCs w:val="14"/>
+          <w:lang w:val="en-CA"/>
+          <w14:ligatures w14:val="standard"/>
+        </w:rPr>
+        <w:t>G. Kou </w:t>
+      </w:r>
+      <w:r>
+        <w:rPr>
+          <w:i/>
+          <w:iCs/>
+          <w:szCs w:val="14"/>
+          <w:lang w:val="en-CA"/>
+          <w14:ligatures w14:val="standard"/>
+        </w:rPr>
+        <w:t>et al.</w:t>
+      </w:r>
+      <w:r>
+        <w:rPr>
+          <w:szCs w:val="14"/>
+          <w:lang w:val="en-CA"/>
+          <w14:ligatures w14:val="standard"/>
+        </w:rPr>
+        <w:t>, “Bankruptcy prediction for SMEs using transactional data and two-stage multiobjective feature selection,” </w:t>
+      </w:r>
+      <w:r>
+        <w:rPr>
+          <w:i/>
+          <w:iCs/>
+          <w:szCs w:val="14"/>
+          <w:lang w:val="en-CA"/>
+          <w14:ligatures w14:val="standard"/>
+        </w:rPr>
+        <w:t>Decision Support Systems</w:t>
+      </w:r>
+      <w:r>
+        <w:rPr>
+          <w:szCs w:val="14"/>
+          <w:lang w:val="en-CA"/>
+          <w14:ligatures w14:val="standard"/>
+        </w:rPr>
+        <w:t xml:space="preserve">, vol. 140, p. 113429, Jan. 2021, </w:t>
+      </w:r>
+      <w:proofErr w:type="spellStart"/>
+      <w:r>
+        <w:rPr>
+          <w:szCs w:val="14"/>
+          <w:lang w:val="en-CA"/>
+          <w14:ligatures w14:val="standard"/>
+        </w:rPr>
+        <w:t>doi</w:t>
+      </w:r>
+      <w:proofErr w:type="spellEnd"/>
+      <w:r>
+        <w:rPr>
+          <w:szCs w:val="14"/>
+          <w:lang w:val="en-CA"/>
+          <w14:ligatures w14:val="standard"/>
+        </w:rPr>
+        <w:t>: </w:t>
+      </w:r>
+      <w:hyperlink r:id="rId28" w:history="1">
+        <w:r>
+          <w:rPr>
+            <w:rStyle w:val="Hyperlink"/>
+            <w:szCs w:val="14"/>
+            <w:lang w:val="en-CA"/>
+            <w14:ligatures w14:val="standard"/>
+          </w:rPr>
+          <w:t>10.1016/j.dss.2020.113429</w:t>
+        </w:r>
+      </w:hyperlink>
+      <w:r>
+        <w:rPr>
+          <w:szCs w:val="14"/>
+          <w:lang w:val="en-CA"/>
+          <w14:ligatures w14:val="standard"/>
+        </w:rPr>
+        <w:t>.</w:t>
+      </w:r>
+    </w:p>
+    <w:p>
+      <w:pPr>
+        <w:pStyle w:val="Bibentry"/>
+        <w:rPr>
+          <w:szCs w:val="14"/>
+          <w:lang w:val="en-CA"/>
+          <w14:ligatures w14:val="standard"/>
+        </w:rPr>
+      </w:pPr>
+    </w:p>
+    <w:p>
+      <w:pPr>
+        <w:pStyle w:val="Bibentry"/>
+        <w:rPr>
+          <w:szCs w:val="14"/>
+          <w:lang w:val="en-CA"/>
+          <w14:ligatures w14:val="standard"/>
+        </w:rPr>
+      </w:pPr>
+      <w:r>
+        <w:rPr>
+          <w:lang w:val="en-CA"/>
+          <w14:ligatures w14:val="standard"/>
+        </w:rPr>
+        <w:t>[</w:t>
+      </w:r>
+      <w:r>
+        <w:rPr>
+          <w:lang w:val="en-CA"/>
+          <w14:ligatures w14:val="standard"/>
+        </w:rPr>
+        <w:t>1</w:t>
+      </w:r>
+      <w:r>
+        <w:rPr>
+          <w:lang w:val="en-CA"/>
+          <w14:ligatures w14:val="standard"/>
+        </w:rPr>
+        <w:t>6</w:t>
+      </w:r>
+      <w:r>
+        <w:rPr>
+          <w:lang w:val="en-CA"/>
+          <w14:ligatures w14:val="standard"/>
+        </w:rPr>
+        <w:t>]</w:t>
+      </w:r>
+      <w:r>
+        <w:rPr>
+          <w:lang w:val="en-CA"/>
+          <w14:ligatures w14:val="standard"/>
+        </w:rPr>
+        <w:tab/>
+      </w:r>
+      <w:r>
+        <w:rPr>
+          <w:szCs w:val="14"/>
+          <w:lang w:val="en-CA"/>
+          <w14:ligatures w14:val="standard"/>
+        </w:rPr>
+        <w:t>R. Jiao, B. Xue, and M. Zhang, “Solving Multiobjective Feature Selection Problems in Classification via Problem Reformulation and Duplication Handling,” </w:t>
+      </w:r>
+      <w:r>
+        <w:rPr>
+          <w:i/>
+          <w:iCs/>
+          <w:szCs w:val="14"/>
+          <w:lang w:val="en-CA"/>
+          <w14:ligatures w14:val="standard"/>
+        </w:rPr>
+        <w:t xml:space="preserve">IEEE Trans. </w:t>
+      </w:r>
+      <w:proofErr w:type="spellStart"/>
+      <w:r>
+        <w:rPr>
+          <w:i/>
+          <w:iCs/>
+          <w:szCs w:val="14"/>
+          <w:lang w:val="en-CA"/>
+          <w14:ligatures w14:val="standard"/>
+        </w:rPr>
+        <w:t>Evol</w:t>
+      </w:r>
+      <w:proofErr w:type="spellEnd"/>
+      <w:r>
+        <w:rPr>
+          <w:i/>
+          <w:iCs/>
+          <w:szCs w:val="14"/>
+          <w:lang w:val="en-CA"/>
+          <w14:ligatures w14:val="standard"/>
+        </w:rPr>
+        <w:t xml:space="preserve">. </w:t>
+      </w:r>
+      <w:proofErr w:type="spellStart"/>
+      <w:r>
+        <w:rPr>
+          <w:i/>
+          <w:iCs/>
+          <w:szCs w:val="14"/>
+          <w:lang w:val="en-CA"/>
+          <w14:ligatures w14:val="standard"/>
+        </w:rPr>
+        <w:t>Computat</w:t>
+      </w:r>
+      <w:proofErr w:type="spellEnd"/>
+      <w:r>
+        <w:rPr>
+          <w:i/>
+          <w:iCs/>
+          <w:szCs w:val="14"/>
+          <w:lang w:val="en-CA"/>
+          <w14:ligatures w14:val="standard"/>
+        </w:rPr>
+        <w:t>.</w:t>
+      </w:r>
+      <w:r>
+        <w:rPr>
+          <w:szCs w:val="14"/>
+          <w:lang w:val="en-CA"/>
+          <w14:ligatures w14:val="standard"/>
+        </w:rPr>
+        <w:t xml:space="preserve">, vol. 28, no. 4, pp. 846–860, Aug. 2024, </w:t>
+      </w:r>
+      <w:proofErr w:type="spellStart"/>
+      <w:r>
+        <w:rPr>
+          <w:szCs w:val="14"/>
+          <w:lang w:val="en-CA"/>
+          <w14:ligatures w14:val="standard"/>
+        </w:rPr>
+        <w:t>doi</w:t>
+      </w:r>
+      <w:proofErr w:type="spellEnd"/>
+      <w:r>
+        <w:rPr>
+          <w:szCs w:val="14"/>
+          <w:lang w:val="en-CA"/>
+          <w14:ligatures w14:val="standard"/>
+        </w:rPr>
+        <w:t>: </w:t>
+      </w:r>
+      <w:hyperlink r:id="rId29" w:history="1">
+        <w:r>
+          <w:rPr>
+            <w:rStyle w:val="Hyperlink"/>
+            <w:szCs w:val="14"/>
+            <w:lang w:val="en-CA"/>
+            <w14:ligatures w14:val="standard"/>
+          </w:rPr>
+          <w:t>10.1109/TEVC.2022.3215745</w:t>
+        </w:r>
+      </w:hyperlink>
+      <w:r>
+        <w:rPr>
+          <w:szCs w:val="14"/>
+          <w:lang w:val="en-CA"/>
+          <w14:ligatures w14:val="standard"/>
+        </w:rPr>
+        <w:t>.</w:t>
+      </w:r>
+    </w:p>
+    <w:p>
+      <w:pPr>
+        <w:pStyle w:val="Bibentry"/>
+        <w:rPr>
+          <w:szCs w:val="14"/>
+          <w:lang w:val="en-CA"/>
+          <w14:ligatures w14:val="standard"/>
+        </w:rPr>
+      </w:pPr>
+    </w:p>
+    <w:p>
+      <w:pPr>
+        <w:pStyle w:val="Bibentry"/>
+        <w:rPr>
+          <w:szCs w:val="14"/>
+          <w:lang w:val="en-CA"/>
+          <w14:ligatures w14:val="standard"/>
+        </w:rPr>
+      </w:pPr>
+      <w:r>
+        <w:rPr>
+          <w:lang w:val="en-CA"/>
+          <w14:ligatures w14:val="standard"/>
+        </w:rPr>
+        <w:t>[</w:t>
+      </w:r>
+      <w:r>
+        <w:rPr>
+          <w:lang w:val="en-CA"/>
+          <w14:ligatures w14:val="standard"/>
+        </w:rPr>
+        <w:t>1</w:t>
+      </w:r>
+      <w:r>
+        <w:rPr>
+          <w:lang w:val="en-CA"/>
+          <w14:ligatures w14:val="standard"/>
+        </w:rPr>
+        <w:t>7</w:t>
+      </w:r>
+      <w:r>
+        <w:rPr>
+          <w:lang w:val="en-CA"/>
+          <w14:ligatures w14:val="standard"/>
+        </w:rPr>
+        <w:t>]</w:t>
+      </w:r>
+      <w:r>
+        <w:rPr>
+          <w:lang w:val="en-CA"/>
+          <w14:ligatures w14:val="standard"/>
+        </w:rPr>
+        <w:tab/>
+      </w:r>
+      <w:r>
+        <w:rPr>
+          <w:szCs w:val="14"/>
+          <w:lang w:val="en-CA"/>
+          <w14:ligatures w14:val="standard"/>
+        </w:rPr>
+        <w:t>F. Cheng, J. Cui, Q. Wang, and L. Zhang, “A Variable Granularity Search-Based Multiobjective Feature Selection Algorithm for High-Dimensional Data Classification,” </w:t>
+      </w:r>
+      <w:r>
+        <w:rPr>
+          <w:i/>
+          <w:iCs/>
+          <w:szCs w:val="14"/>
+          <w:lang w:val="en-CA"/>
+          <w14:ligatures w14:val="standard"/>
+        </w:rPr>
+        <w:t xml:space="preserve">IEEE Trans. </w:t>
+      </w:r>
+      <w:proofErr w:type="spellStart"/>
+      <w:r>
+        <w:rPr>
+          <w:i/>
+          <w:iCs/>
+          <w:szCs w:val="14"/>
+          <w:lang w:val="en-CA"/>
+          <w14:ligatures w14:val="standard"/>
+        </w:rPr>
+        <w:t>Evol</w:t>
+      </w:r>
+      <w:proofErr w:type="spellEnd"/>
+      <w:r>
+        <w:rPr>
+          <w:i/>
+          <w:iCs/>
+          <w:szCs w:val="14"/>
+          <w:lang w:val="en-CA"/>
+          <w14:ligatures w14:val="standard"/>
+        </w:rPr>
+        <w:t xml:space="preserve">. </w:t>
+      </w:r>
+      <w:proofErr w:type="spellStart"/>
+      <w:r>
+        <w:rPr>
+          <w:i/>
+          <w:iCs/>
+          <w:szCs w:val="14"/>
+          <w:lang w:val="en-CA"/>
+          <w14:ligatures w14:val="standard"/>
+        </w:rPr>
+        <w:t>Computat</w:t>
+      </w:r>
+      <w:proofErr w:type="spellEnd"/>
+      <w:r>
+        <w:rPr>
+          <w:i/>
+          <w:iCs/>
+          <w:szCs w:val="14"/>
+          <w:lang w:val="en-CA"/>
+          <w14:ligatures w14:val="standard"/>
+        </w:rPr>
+        <w:t>.</w:t>
+      </w:r>
+      <w:r>
+        <w:rPr>
+          <w:szCs w:val="14"/>
+          <w:lang w:val="en-CA"/>
+          <w14:ligatures w14:val="standard"/>
+        </w:rPr>
+        <w:t xml:space="preserve">, vol. 27, no. 2, pp. 266–280, Apr. 2023, </w:t>
+      </w:r>
+      <w:proofErr w:type="spellStart"/>
+      <w:r>
+        <w:rPr>
+          <w:szCs w:val="14"/>
+          <w:lang w:val="en-CA"/>
+          <w14:ligatures w14:val="standard"/>
+        </w:rPr>
+        <w:t>doi</w:t>
+      </w:r>
+      <w:proofErr w:type="spellEnd"/>
+      <w:r>
+        <w:rPr>
+          <w:szCs w:val="14"/>
+          <w:lang w:val="en-CA"/>
+          <w14:ligatures w14:val="standard"/>
+        </w:rPr>
+        <w:t>: </w:t>
+      </w:r>
+      <w:hyperlink r:id="rId30" w:history="1">
+        <w:r>
+          <w:rPr>
+            <w:rStyle w:val="Hyperlink"/>
+            <w:szCs w:val="14"/>
+            <w:lang w:val="en-CA"/>
+            <w14:ligatures w14:val="standard"/>
+          </w:rPr>
+          <w:t>10.1109/TEVC.2022.3160458</w:t>
+        </w:r>
+      </w:hyperlink>
+      <w:r>
+        <w:rPr>
+          <w:szCs w:val="14"/>
+          <w:lang w:val="en-CA"/>
+          <w14:ligatures w14:val="standard"/>
+        </w:rPr>
+        <w:t>.</w:t>
+      </w:r>
+    </w:p>
+    <w:p>
+      <w:pPr>
+        <w:pStyle w:val="Bibentry"/>
+        <w:rPr>
+          <w:szCs w:val="14"/>
+          <w:lang w:val="en-CA"/>
+          <w14:ligatures w14:val="standard"/>
+        </w:rPr>
+      </w:pPr>
+    </w:p>
+    <w:p>
+      <w:pPr>
+        <w:pStyle w:val="Bibentry"/>
+        <w:rPr>
+          <w:lang w:val="en-CA"/>
+          <w14:ligatures w14:val="standard"/>
+        </w:rPr>
+      </w:pPr>
+    </w:p>
+    <w:p>
+      <w:pPr>
+        <w:pStyle w:val="Bibentry"/>
+        <w:rPr>
+          <w:lang w:val="en-CA"/>
+          <w14:ligatures w14:val="standard"/>
+        </w:rPr>
+      </w:pPr>
+    </w:p>
+    <w:p>
+      <w:pPr>
+        <w:pStyle w:val="Bibentry"/>
+        <w:rPr>
+          <w:lang w:val="en-CA"/>
+          <w14:ligatures w14:val="standard"/>
+        </w:rPr>
+      </w:pPr>
+    </w:p>
+    <w:p>
+      <w:pPr>
+        <w:pStyle w:val="Bibentry"/>
+        <w:rPr>
+          <w:lang w:val="en-CA"/>
+          <w14:ligatures w14:val="standard"/>
+        </w:rPr>
+      </w:pPr>
+    </w:p>
+    <w:p>
+      <w:pPr>
+        <w:pStyle w:val="Bibentry"/>
+        <w:rPr>
+          <w:lang w:val="en-CA"/>
+          <w14:ligatures w14:val="standard"/>
+        </w:rPr>
+      </w:pPr>
+    </w:p>
+    <w:p>
+      <w:pPr>
+        <w:pStyle w:val="Bibentry"/>
+        <w:rPr>
+          <w:szCs w:val="14"/>
+          <w:lang w:val="en-CA"/>
+          <w14:ligatures w14:val="standard"/>
+        </w:rPr>
+      </w:pPr>
+      <w:r>
+        <w:rPr>
+          <w:lang w:val="en-CA"/>
+          <w14:ligatures w14:val="standard"/>
+        </w:rPr>
+        <w:t>[</w:t>
+      </w:r>
+      <w:r>
+        <w:rPr>
+          <w:lang w:val="en-CA"/>
+          <w14:ligatures w14:val="standard"/>
+        </w:rPr>
+        <w:t>1</w:t>
+      </w:r>
+      <w:r>
+        <w:rPr>
+          <w:lang w:val="en-CA"/>
+          <w14:ligatures w14:val="standard"/>
+        </w:rPr>
+        <w:t>8</w:t>
+      </w:r>
+      <w:r>
+        <w:rPr>
+          <w:lang w:val="en-CA"/>
+          <w14:ligatures w14:val="standard"/>
+        </w:rPr>
+        <w:t>]</w:t>
+      </w:r>
+      <w:r>
+        <w:rPr>
+          <w:lang w:val="en-CA"/>
+          <w14:ligatures w14:val="standard"/>
+        </w:rPr>
+        <w:tab/>
+      </w:r>
+      <w:r>
+        <w:rPr>
+          <w:szCs w:val="14"/>
+          <w:lang w:val="en-CA"/>
+          <w14:ligatures w14:val="standard"/>
+        </w:rPr>
+        <w:t>Z. Wang, S. Gao, M. Zhou, S. Sato, J. Cheng, and J. Wang, “Information-Theory-based Nondominated Sorting Ant Colony Optimization for Multiobjective Feature Selection in Classification,” </w:t>
+      </w:r>
+      <w:r>
+        <w:rPr>
+          <w:i/>
+          <w:iCs/>
+          <w:szCs w:val="14"/>
+          <w:lang w:val="en-CA"/>
+          <w14:ligatures w14:val="standard"/>
+        </w:rPr>
+        <w:t xml:space="preserve">IEEE Trans. </w:t>
+      </w:r>
+      <w:proofErr w:type="spellStart"/>
+      <w:r>
+        <w:rPr>
+          <w:i/>
+          <w:iCs/>
+          <w:szCs w:val="14"/>
+          <w:lang w:val="en-CA"/>
+          <w14:ligatures w14:val="standard"/>
+        </w:rPr>
+        <w:t>Cybern</w:t>
+      </w:r>
+      <w:proofErr w:type="spellEnd"/>
+      <w:r>
+        <w:rPr>
+          <w:i/>
+          <w:iCs/>
+          <w:szCs w:val="14"/>
+          <w:lang w:val="en-CA"/>
+          <w14:ligatures w14:val="standard"/>
+        </w:rPr>
+        <w:t>.</w:t>
+      </w:r>
+      <w:r>
+        <w:rPr>
+          <w:szCs w:val="14"/>
+          <w:lang w:val="en-CA"/>
+          <w14:ligatures w14:val="standard"/>
+        </w:rPr>
+        <w:t xml:space="preserve">, vol. 53, no. 8, pp. 5276–5289, Aug. 2023, </w:t>
+      </w:r>
+      <w:proofErr w:type="spellStart"/>
+      <w:r>
+        <w:rPr>
+          <w:szCs w:val="14"/>
+          <w:lang w:val="en-CA"/>
+          <w14:ligatures w14:val="standard"/>
+        </w:rPr>
+        <w:t>doi</w:t>
+      </w:r>
+      <w:proofErr w:type="spellEnd"/>
+      <w:r>
+        <w:rPr>
+          <w:szCs w:val="14"/>
+          <w:lang w:val="en-CA"/>
+          <w14:ligatures w14:val="standard"/>
+        </w:rPr>
+        <w:t>: </w:t>
+      </w:r>
+      <w:hyperlink r:id="rId31" w:history="1">
+        <w:r>
+          <w:rPr>
+            <w:rStyle w:val="Hyperlink"/>
+            <w:szCs w:val="14"/>
+            <w:lang w:val="en-CA"/>
+            <w14:ligatures w14:val="standard"/>
+          </w:rPr>
+          <w:t>10.1109/TCYB.2022.3185554</w:t>
+        </w:r>
+      </w:hyperlink>
+      <w:r>
+        <w:rPr>
+          <w:szCs w:val="14"/>
+          <w:lang w:val="en-CA"/>
+          <w14:ligatures w14:val="standard"/>
+        </w:rPr>
+        <w:t>.</w:t>
+      </w:r>
+    </w:p>
+    <w:p>
+      <w:pPr>
+        <w:pStyle w:val="Bibentry"/>
+        <w:rPr>
+          <w:szCs w:val="14"/>
+          <w:lang w:val="en-CA"/>
+          <w14:ligatures w14:val="standard"/>
+        </w:rPr>
+      </w:pPr>
+    </w:p>
+    <w:p>
+      <w:pPr>
+        <w:pStyle w:val="Bibentry"/>
+        <w:rPr>
+          <w14:ligatures w14:val="standard"/>
+        </w:rPr>
+      </w:pPr>
+      <w:r>
+        <w:rPr>
+          <w:lang w:val="en-CA"/>
+          <w14:ligatures w14:val="standard"/>
+        </w:rPr>
+        <w:t>[</w:t>
+      </w:r>
+      <w:r>
+        <w:rPr>
+          <w:lang w:val="en-CA"/>
+          <w14:ligatures w14:val="standard"/>
+        </w:rPr>
+        <w:t>1</w:t>
+      </w:r>
+      <w:r>
+        <w:rPr>
+          <w:lang w:val="en-CA"/>
+          <w14:ligatures w14:val="standard"/>
+        </w:rPr>
+        <w:t>9</w:t>
+      </w:r>
+      <w:r>
+        <w:rPr>
+          <w:lang w:val="en-CA"/>
+          <w14:ligatures w14:val="standard"/>
+        </w:rPr>
+        <w:t>]</w:t>
+      </w:r>
+      <w:r>
+        <w:rPr>
+          <w:lang w:val="en-CA"/>
+          <w14:ligatures w14:val="standard"/>
+        </w:rPr>
+        <w:tab/>
+      </w:r>
+      <w:r>
+        <w:rPr>
+          <w14:ligatures w14:val="standard"/>
+        </w:rPr>
+        <w:t>L. He, R. Chiong, W. Li, S. Dhakal, Y. Cao, and Y. Zhang, “Multiobjective Optimization of Energy-Efficient JOB-Shop Scheduling With Dynamic Reference Point-Based Fuzzy Relative Entropy,” </w:t>
+      </w:r>
+      <w:r>
+        <w:rPr>
+          <w:i/>
+          <w:iCs/>
+          <w14:ligatures w14:val="standard"/>
+        </w:rPr>
+        <w:t>IEEE Trans. Ind. Inf.</w:t>
+      </w:r>
+      <w:r>
+        <w:rPr>
+          <w14:ligatures w14:val="standard"/>
+        </w:rPr>
+        <w:t xml:space="preserve">, vol. 18, no. 1, pp. 600–610, Jan. 2022, </w:t>
+      </w:r>
+      <w:proofErr w:type="spellStart"/>
+      <w:r>
+        <w:rPr>
+          <w14:ligatures w14:val="standard"/>
+        </w:rPr>
+        <w:t>doi</w:t>
+      </w:r>
+      <w:proofErr w:type="spellEnd"/>
+      <w:r>
+        <w:rPr>
+          <w14:ligatures w14:val="standard"/>
+        </w:rPr>
+        <w:t>: </w:t>
+      </w:r>
+      <w:hyperlink r:id="rId32" w:history="1">
+        <w:r>
+          <w:rPr>
+            <w:rStyle w:val="Hyperlink"/>
+            <w14:ligatures w14:val="standard"/>
+          </w:rPr>
+          <w:t>10.1109/TII.2021.3056425</w:t>
+        </w:r>
+      </w:hyperlink>
+      <w:r>
+        <w:rPr>
+          <w14:ligatures w14:val="standard"/>
+        </w:rPr>
+        <w:t>.</w:t>
+      </w:r>
+    </w:p>
+    <w:p>
+      <w:pPr>
+        <w:pStyle w:val="Bibentry"/>
+        <w:rPr>
+          <w14:ligatures w14:val="standard"/>
+        </w:rPr>
+      </w:pPr>
+    </w:p>
+    <w:p>
+      <w:pPr>
+        <w:pStyle w:val="Bibentry"/>
+        <w:rPr>
+          <w:szCs w:val="14"/>
+          <w:lang w:val="en-CA"/>
+          <w14:ligatures w14:val="standard"/>
+        </w:rPr>
+      </w:pPr>
+      <w:r>
+        <w:rPr>
+          <w:lang w:val="en-CA"/>
+          <w14:ligatures w14:val="standard"/>
+        </w:rPr>
+        <w:t>[</w:t>
+      </w:r>
+      <w:r>
+        <w:rPr>
+          <w:lang w:val="en-CA"/>
+          <w14:ligatures w14:val="standard"/>
+        </w:rPr>
+        <w:t>20</w:t>
+      </w:r>
+      <w:r>
+        <w:rPr>
+          <w:lang w:val="en-CA"/>
+          <w14:ligatures w14:val="standard"/>
+        </w:rPr>
+        <w:t>]</w:t>
+      </w:r>
+      <w:r>
+        <w:rPr>
+          <w:lang w:val="en-CA"/>
+          <w14:ligatures w14:val="standard"/>
+        </w:rPr>
+        <w:tab/>
+      </w:r>
+      <w:r>
+        <w:rPr>
+          <w:szCs w:val="14"/>
+          <w:lang w:val="en-CA"/>
+          <w14:ligatures w14:val="standard"/>
+        </w:rPr>
+        <w:t xml:space="preserve">T. M. Hamdani, J.-M. Won, A. M. Alimi, and F. </w:t>
+      </w:r>
+      <w:proofErr w:type="spellStart"/>
+      <w:r>
+        <w:rPr>
+          <w:szCs w:val="14"/>
+          <w:lang w:val="en-CA"/>
+          <w14:ligatures w14:val="standard"/>
+        </w:rPr>
+        <w:t>Karray</w:t>
+      </w:r>
+      <w:proofErr w:type="spellEnd"/>
+      <w:r>
+        <w:rPr>
+          <w:szCs w:val="14"/>
+          <w:lang w:val="en-CA"/>
+          <w14:ligatures w14:val="standard"/>
+        </w:rPr>
+        <w:t>, “Multi-objective Feature Selection with NSGA II,” in </w:t>
+      </w:r>
+      <w:r>
+        <w:rPr>
+          <w:i/>
+          <w:iCs/>
+          <w:szCs w:val="14"/>
+          <w:lang w:val="en-CA"/>
+          <w14:ligatures w14:val="standard"/>
+        </w:rPr>
+        <w:t>Adaptive and Natural Computing Algorithms</w:t>
+      </w:r>
+      <w:r>
+        <w:rPr>
+          <w:szCs w:val="14"/>
+          <w:lang w:val="en-CA"/>
+          <w14:ligatures w14:val="standard"/>
+        </w:rPr>
+        <w:t xml:space="preserve">, vol. 4431, B. </w:t>
+      </w:r>
+      <w:proofErr w:type="spellStart"/>
+      <w:r>
+        <w:rPr>
+          <w:szCs w:val="14"/>
+          <w:lang w:val="en-CA"/>
+          <w14:ligatures w14:val="standard"/>
+        </w:rPr>
+        <w:t>Beliczynski</w:t>
+      </w:r>
+      <w:proofErr w:type="spellEnd"/>
+      <w:r>
+        <w:rPr>
+          <w:szCs w:val="14"/>
+          <w:lang w:val="en-CA"/>
+          <w14:ligatures w14:val="standard"/>
+        </w:rPr>
+        <w:t>, A. Dzielinski, M. Iwanowski, and B. Ribeiro, Eds., in Lecture Notes in Computer Science, vol. 4431</w:t>
+      </w:r>
+      <w:proofErr w:type="gramStart"/>
+      <w:r>
+        <w:rPr>
+          <w:szCs w:val="14"/>
+          <w:lang w:val="en-CA"/>
+          <w14:ligatures w14:val="standard"/>
+        </w:rPr>
+        <w:t>. ,</w:t>
+      </w:r>
+      <w:proofErr w:type="gramEnd"/>
+      <w:r>
+        <w:rPr>
+          <w:szCs w:val="14"/>
+          <w:lang w:val="en-CA"/>
+          <w14:ligatures w14:val="standard"/>
+        </w:rPr>
+        <w:t xml:space="preserve"> Berlin, Heidelberg: Springer Berlin Heidelberg, 2007, pp. 240–247. </w:t>
+      </w:r>
+      <w:proofErr w:type="spellStart"/>
+      <w:r>
+        <w:rPr>
+          <w:szCs w:val="14"/>
+          <w:lang w:val="en-CA"/>
+          <w14:ligatures w14:val="standard"/>
+        </w:rPr>
+        <w:t>doi</w:t>
+      </w:r>
+      <w:proofErr w:type="spellEnd"/>
+      <w:r>
+        <w:rPr>
+          <w:szCs w:val="14"/>
+          <w:lang w:val="en-CA"/>
+          <w14:ligatures w14:val="standard"/>
+        </w:rPr>
+        <w:t>: </w:t>
+      </w:r>
+      <w:hyperlink r:id="rId33" w:history="1">
+        <w:r>
+          <w:rPr>
+            <w:rStyle w:val="Hyperlink"/>
+            <w:szCs w:val="14"/>
+            <w:lang w:val="en-CA"/>
+            <w14:ligatures w14:val="standard"/>
+          </w:rPr>
+          <w:t>10.1007/978-3-540-71618-1_27</w:t>
+        </w:r>
+      </w:hyperlink>
+      <w:r>
+        <w:rPr>
+          <w:szCs w:val="14"/>
+          <w:lang w:val="en-CA"/>
+          <w14:ligatures w14:val="standard"/>
+        </w:rPr>
+        <w:t>.</w:t>
+      </w:r>
+    </w:p>
+    <w:p>
+      <w:pPr>
+        <w:pStyle w:val="Bibentry"/>
+        <w:rPr>
+          <w:szCs w:val="14"/>
+          <w:lang w:val="en-CA"/>
+          <w14:ligatures w14:val="standard"/>
+        </w:rPr>
+      </w:pPr>
+    </w:p>
+    <w:p>
+      <w:pPr>
+        <w:pStyle w:val="Bibentry"/>
+        <w:rPr>
+          <w:szCs w:val="14"/>
+          <w:lang w:val="en-CA"/>
+          <w14:ligatures w14:val="standard"/>
+        </w:rPr>
+      </w:pPr>
+      <w:r>
+        <w:rPr>
+          <w:lang w:val="en-CA"/>
+          <w14:ligatures w14:val="standard"/>
+        </w:rPr>
+        <w:t>[</w:t>
+      </w:r>
+      <w:r>
+        <w:rPr>
+          <w:lang w:val="en-CA"/>
+          <w14:ligatures w14:val="standard"/>
+        </w:rPr>
+        <w:t>21</w:t>
+      </w:r>
+      <w:r>
+        <w:rPr>
+          <w:lang w:val="en-CA"/>
+          <w14:ligatures w14:val="standard"/>
+        </w:rPr>
+        <w:t>]</w:t>
+      </w:r>
+      <w:r>
+        <w:rPr>
+          <w:lang w:val="en-CA"/>
+          <w14:ligatures w14:val="standard"/>
+        </w:rPr>
+        <w:tab/>
+      </w:r>
+      <w:r>
+        <w:rPr>
+          <w:szCs w:val="14"/>
+          <w:lang w:val="en-CA"/>
+          <w14:ligatures w14:val="standard"/>
+        </w:rPr>
+        <w:t>D. Liang, C.-F. Tsai, and H.-T. Wu, “The effect of feature selection on financial distress prediction,” </w:t>
+      </w:r>
+      <w:r>
+        <w:rPr>
+          <w:i/>
+          <w:iCs/>
+          <w:szCs w:val="14"/>
+          <w:lang w:val="en-CA"/>
+          <w14:ligatures w14:val="standard"/>
+        </w:rPr>
+        <w:t>Knowledge-Based Systems</w:t>
+      </w:r>
+      <w:r>
+        <w:rPr>
+          <w:szCs w:val="14"/>
+          <w:lang w:val="en-CA"/>
+          <w14:ligatures w14:val="standard"/>
+        </w:rPr>
+        <w:t xml:space="preserve">, vol. 73, pp. 289–297, Jan. 2015, </w:t>
+      </w:r>
+      <w:proofErr w:type="spellStart"/>
+      <w:r>
+        <w:rPr>
+          <w:szCs w:val="14"/>
+          <w:lang w:val="en-CA"/>
+          <w14:ligatures w14:val="standard"/>
+        </w:rPr>
+        <w:t>doi</w:t>
+      </w:r>
+      <w:proofErr w:type="spellEnd"/>
+      <w:r>
+        <w:rPr>
+          <w:szCs w:val="14"/>
+          <w:lang w:val="en-CA"/>
+          <w14:ligatures w14:val="standard"/>
+        </w:rPr>
+        <w:t>: </w:t>
+      </w:r>
+      <w:hyperlink r:id="rId34" w:history="1">
+        <w:r>
+          <w:rPr>
+            <w:rStyle w:val="Hyperlink"/>
+            <w:szCs w:val="14"/>
+            <w:lang w:val="en-CA"/>
+            <w14:ligatures w14:val="standard"/>
+          </w:rPr>
+          <w:t>10.1016/j.knosys.2014.10.010</w:t>
+        </w:r>
+      </w:hyperlink>
+      <w:r>
+        <w:rPr>
+          <w:szCs w:val="14"/>
+          <w:lang w:val="en-CA"/>
+          <w14:ligatures w14:val="standard"/>
+        </w:rPr>
+        <w:t>.</w:t>
+      </w:r>
+    </w:p>
+    <w:p>
+      <w:pPr>
+        <w:pStyle w:val="Bibentry"/>
+        <w:rPr>
+          <w14:ligatures w14:val="standard"/>
+        </w:rPr>
+      </w:pPr>
+    </w:p>
+    <w:p>
+      <w:pPr>
+        <w:pStyle w:val="Bibentry"/>
+        <w:rPr>
+          <w:lang w:val="en-CA"/>
+          <w14:ligatures w14:val="standard"/>
+        </w:rPr>
+      </w:pPr>
+      <w:r>
+        <w:rPr>
+          <w:lang w:val="en-CA"/>
+          <w14:ligatures w14:val="standard"/>
+        </w:rPr>
+        <w:t>[</w:t>
+      </w:r>
+      <w:r>
+        <w:rPr>
+          <w:lang w:val="en-CA"/>
+          <w14:ligatures w14:val="standard"/>
+        </w:rPr>
+        <w:t>2</w:t>
+      </w:r>
+      <w:r>
+        <w:rPr>
+          <w:lang w:val="en-CA"/>
+          <w14:ligatures w14:val="standard"/>
+        </w:rPr>
+        <w:t>2</w:t>
+      </w:r>
+      <w:r>
+        <w:rPr>
+          <w:lang w:val="en-CA"/>
+          <w14:ligatures w14:val="standard"/>
+        </w:rPr>
+        <w:t>]</w:t>
+      </w:r>
+      <w:r>
+        <w:rPr>
+          <w:lang w:val="en-CA"/>
+          <w14:ligatures w14:val="standard"/>
+        </w:rPr>
+        <w:tab/>
+      </w:r>
+      <w:r>
+        <w:rPr>
+          <w:lang w:val="en-CA"/>
+          <w14:ligatures w14:val="standard"/>
+        </w:rPr>
+        <w:t xml:space="preserve">H. </w:t>
+      </w:r>
+      <w:proofErr w:type="spellStart"/>
+      <w:r>
+        <w:rPr>
+          <w:lang w:val="en-CA"/>
+          <w14:ligatures w14:val="standard"/>
+        </w:rPr>
+        <w:t>Ishibuchi</w:t>
+      </w:r>
+      <w:proofErr w:type="spellEnd"/>
+      <w:r>
+        <w:rPr>
+          <w:lang w:val="en-CA"/>
+          <w14:ligatures w14:val="standard"/>
+        </w:rPr>
+        <w:t>, N. Tsukamoto, Y. Hitotsuyanagi, and Y. Nojima, “Effectiveness of scalability improvement attempts on the performance of NSGA-II for many-objective problems,” in </w:t>
+      </w:r>
+      <w:r>
+        <w:rPr>
+          <w:i/>
+          <w:iCs/>
+          <w:lang w:val="en-CA"/>
+          <w14:ligatures w14:val="standard"/>
+        </w:rPr>
+        <w:t>Proceedings of the 10th annual conference on Genetic and evolutionary computation</w:t>
+      </w:r>
+      <w:r>
+        <w:rPr>
+          <w:lang w:val="en-CA"/>
+          <w14:ligatures w14:val="standard"/>
+        </w:rPr>
+        <w:t xml:space="preserve">, Atlanta GA USA: ACM, Jul. 2008, pp. 649–656. </w:t>
+      </w:r>
+      <w:proofErr w:type="spellStart"/>
+      <w:r>
+        <w:rPr>
+          <w:lang w:val="en-CA"/>
+          <w14:ligatures w14:val="standard"/>
+        </w:rPr>
+        <w:t>doi</w:t>
+      </w:r>
+      <w:proofErr w:type="spellEnd"/>
+      <w:r>
+        <w:rPr>
+          <w:lang w:val="en-CA"/>
+          <w14:ligatures w14:val="standard"/>
+        </w:rPr>
+        <w:t>: </w:t>
+      </w:r>
+      <w:hyperlink r:id="rId35" w:history="1">
+        <w:r>
+          <w:rPr>
+            <w:rStyle w:val="Hyperlink"/>
+            <w:lang w:val="en-CA"/>
+            <w14:ligatures w14:val="standard"/>
+          </w:rPr>
+          <w:t>10.1145/1389095.1389225</w:t>
+        </w:r>
+      </w:hyperlink>
+      <w:r>
+        <w:rPr>
+          <w:lang w:val="en-CA"/>
+          <w14:ligatures w14:val="standard"/>
+        </w:rPr>
+        <w:t>.</w:t>
+      </w:r>
+    </w:p>
+    <w:p>
+      <w:pPr>
+        <w:pStyle w:val="Bibentry"/>
+        <w:rPr>
+          <w:lang w:val="en-CA"/>
+          <w14:ligatures w14:val="standard"/>
+        </w:rPr>
+      </w:pPr>
+    </w:p>
+    <w:p>
+      <w:pPr>
+        <w:pStyle w:val="Bibentry"/>
+        <w:rPr>
+          <w14:ligatures w14:val="standard"/>
+        </w:rPr>
+      </w:pPr>
+      <w:r>
+        <w:rPr>
+          <w:lang w:val="en-CA"/>
+          <w14:ligatures w14:val="standard"/>
+        </w:rPr>
+        <w:t>[</w:t>
+      </w:r>
+      <w:r>
+        <w:rPr>
+          <w:lang w:val="en-CA"/>
+          <w14:ligatures w14:val="standard"/>
+        </w:rPr>
+        <w:t>2</w:t>
+      </w:r>
+      <w:r>
+        <w:rPr>
+          <w:lang w:val="en-CA"/>
+          <w14:ligatures w14:val="standard"/>
+        </w:rPr>
+        <w:t>3</w:t>
+      </w:r>
+      <w:r>
+        <w:rPr>
+          <w:lang w:val="en-CA"/>
+          <w14:ligatures w14:val="standard"/>
+        </w:rPr>
+        <w:t>]</w:t>
+      </w:r>
+      <w:r>
+        <w:rPr>
+          <w:lang w:val="en-CA"/>
+          <w14:ligatures w14:val="standard"/>
+        </w:rPr>
+        <w:tab/>
+      </w:r>
+      <w:r>
+        <w:rPr>
+          <w:lang w:val="en-CA"/>
+          <w14:ligatures w14:val="standard"/>
+        </w:rPr>
+        <w:t xml:space="preserve">N. </w:t>
+      </w:r>
+      <w:proofErr w:type="spellStart"/>
+      <w:r>
+        <w:rPr>
+          <w:lang w:val="en-CA"/>
+          <w14:ligatures w14:val="standard"/>
+        </w:rPr>
+        <w:t>Gunantara</w:t>
+      </w:r>
+      <w:proofErr w:type="spellEnd"/>
+      <w:r>
+        <w:rPr>
+          <w:lang w:val="en-CA"/>
+          <w14:ligatures w14:val="standard"/>
+        </w:rPr>
+        <w:t>, “A review of multi-objective optimization: Methods and its applications,” </w:t>
+      </w:r>
+      <w:r>
+        <w:rPr>
+          <w:i/>
+          <w:iCs/>
+          <w:lang w:val="en-CA"/>
+          <w14:ligatures w14:val="standard"/>
+        </w:rPr>
+        <w:t>Cogent Engineering</w:t>
+      </w:r>
+      <w:r>
+        <w:rPr>
+          <w:lang w:val="en-CA"/>
+          <w14:ligatures w14:val="standard"/>
+        </w:rPr>
+        <w:t xml:space="preserve">, vol. 5, no. 1, p. 1502242, Jan. 2018, </w:t>
+      </w:r>
+      <w:proofErr w:type="spellStart"/>
+      <w:r>
+        <w:rPr>
+          <w:lang w:val="en-CA"/>
+          <w14:ligatures w14:val="standard"/>
+        </w:rPr>
+        <w:t>doi</w:t>
+      </w:r>
+      <w:proofErr w:type="spellEnd"/>
+      <w:r>
+        <w:rPr>
+          <w:lang w:val="en-CA"/>
+          <w14:ligatures w14:val="standard"/>
+        </w:rPr>
+        <w:t>: </w:t>
+      </w:r>
+      <w:hyperlink r:id="rId36" w:history="1">
+        <w:r>
+          <w:rPr>
+            <w:rStyle w:val="Hyperlink"/>
+            <w:lang w:val="en-CA"/>
+            <w14:ligatures w14:val="standard"/>
+          </w:rPr>
+          <w:t>10.1080/23311916.2018.1502242</w:t>
+        </w:r>
+      </w:hyperlink>
+      <w:r>
+        <w:rPr>
+          <w:lang w:val="en-CA"/>
+          <w14:ligatures w14:val="standard"/>
+        </w:rPr>
+        <w:t>.</w:t>
+      </w:r>
+    </w:p>
+    <w:p>
+      <w:pPr>
+        <w:pStyle w:val="Bibentry"/>
+        <w:rPr>
+          <w:szCs w:val="14"/>
+          <w:lang w:val="en-CA"/>
+          <w14:ligatures w14:val="standard"/>
+        </w:rPr>
+      </w:pPr>
+    </w:p>
+    <w:p>
+      <w:pPr>
+        <w:pStyle w:val="Bibentry"/>
+        <w:rPr>
+          <w:lang w:val="en-CA"/>
+          <w14:ligatures w14:val="standard"/>
+        </w:rPr>
+      </w:pPr>
+    </w:p>
+    <w:p>
+      <w:pPr>
+        <w:pStyle w:val="Bibentry"/>
+        <w:rPr>
+          <w14:ligatures w14:val="standard"/>
+        </w:rPr>
+      </w:pPr>
+      <w:r>
+        <w:rPr>
+          <w:lang w:val="en-CA"/>
+          <w14:ligatures w14:val="standard"/>
+        </w:rPr>
+        <w:br/>
+      </w:r>
+    </w:p>
+    <w:p>
+      <w:pPr>
+        <w:pStyle w:val="Bibentry"/>
+        <w:rPr>
+          <w:szCs w:val="14"/>
+          <w:lang w:val="en-CA"/>
+          <w14:ligatures w14:val="standard"/>
+        </w:rPr>
+      </w:pPr>
+    </w:p>
+    <w:p>
+      <w:pPr>
+        <w:pStyle w:val="Bibentry"/>
+        <w:rPr>
+          <w14:ligatures w14:val="standard"/>
+        </w:rPr>
+      </w:pPr>
+    </w:p>
+    <w:p>
+      <w:pPr>
+        <w:pStyle w:val="Bibentry"/>
+        <w:rPr>
+          <w14:ligatures w14:val="standard"/>
+        </w:rPr>
+      </w:pPr>
+    </w:p>
+    <w:p>
+      <w:pPr>
+        <w:pStyle w:val="Bibentry"/>
+        <w:rPr>
+          <w:szCs w:val="14"/>
+          <w:lang w:val="en-CA"/>
+          <w14:ligatures w14:val="standard"/>
+        </w:rPr>
+      </w:pPr>
+    </w:p>
+    <w:p>
+      <w:pPr>
+        <w:pStyle w:val="Bibentry"/>
+        <w:rPr>
+          <w:szCs w:val="14"/>
+          <w:lang w:val="en-CA"/>
+          <w14:ligatures w14:val="standard"/>
+        </w:rPr>
+      </w:pPr>
+      <w:r>
+        <w:rPr>
+          <w:szCs w:val="14"/>
+          <w:lang w:val="en-CA"/>
+          <w14:ligatures w14:val="standard"/>
+        </w:rPr>
+        <w:br/>
+      </w:r>
+    </w:p>
+    <w:p>
+      <w:pPr>
+        <w:pStyle w:val="Bibentry"/>
+        <w:rPr>
+          <w:szCs w:val="14"/>
+          <w:lang w:val="en-CA"/>
+          <w14:ligatures w14:val="standard"/>
+        </w:rPr>
+      </w:pPr>
+    </w:p>
+    <w:p>
+      <w:pPr>
+        <w:pStyle w:val="Bibentry"/>
+        <w:rPr>
+          <w:szCs w:val="14"/>
+          <w:lang w:val="en-CA"/>
+          <w14:ligatures w14:val="standard"/>
+        </w:rPr>
+      </w:pPr>
+    </w:p>
+    <w:p>
+      <w:pPr>
+        <w:pStyle w:val="Bibentry"/>
+        <w:rPr>
+          <w14:ligatures w14:val="standard"/>
+        </w:rPr>
+      </w:pPr>
+    </w:p>
+    <w:p>
+      <w:pPr>
+        <w:pStyle w:val="Bibentry"/>
+        <w:rPr>
+          <w14:ligatures w14:val="standard"/>
+        </w:rPr>
+      </w:pPr>
+    </w:p>
+    <w:p>
+      <w:pPr>
+        <w:pStyle w:val="Bibentry"/>
+        <w:rPr>
+          <w:szCs w:val="14"/>
+          <w:lang w:val="en-CA"/>
+          <w14:ligatures w14:val="standard"/>
+        </w:rPr>
+      </w:pPr>
+    </w:p>
+    <w:p>
+      <w:pPr>
+        <w:pStyle w:val="Bibentry"/>
+        <w:rPr>
+          <w:szCs w:val="14"/>
+          <w:lang w:val="en-CA"/>
+          <w14:ligatures w14:val="standard"/>
+        </w:rPr>
+      </w:pPr>
+    </w:p>
+    <w:p>
+      <w:pPr>
+        <w:pStyle w:val="Bibentry"/>
+        <w:rPr>
+          <w:szCs w:val="14"/>
+          <w:lang w:val="en-CA"/>
+          <w14:ligatures w14:val="standard"/>
+        </w:rPr>
+      </w:pPr>
+    </w:p>
+    <w:p>
+      <w:pPr>
+        <w:pStyle w:val="Bibentry"/>
+        <w:rPr>
+          <w:szCs w:val="14"/>
+          <w:lang w:val="en-CA"/>
+          <w14:ligatures w14:val="standard"/>
+        </w:rPr>
+      </w:pPr>
+      <w:r>
+        <w:rPr>
+          <w:szCs w:val="14"/>
+          <w:lang w:val="en-CA"/>
+          <w14:ligatures w14:val="standard"/>
+        </w:rPr>
+        <w:t xml:space="preserve">        </w:t>
+      </w:r>
+    </w:p>
+    <w:p>
+      <w:pPr>
+        <w:pStyle w:val="Bibentry"/>
+        <w:rPr>
+          <w:szCs w:val="14"/>
+          <w:lang w:val="en-CA"/>
+          <w14:ligatures w14:val="standard"/>
+        </w:rPr>
+      </w:pPr>
+    </w:p>
+    <w:p>
+      <w:pPr>
+        <w:pStyle w:val="Bibentry"/>
+        <w:ind w:left="0" w:firstLine="0"/>
+        <w:rPr>
+          <w:szCs w:val="14"/>
+          <w:lang w:val="en-CA"/>
+          <w14:ligatures w14:val="standard"/>
+        </w:rPr>
+      </w:pPr>
+    </w:p>
+    <w:p>
+      <w:pPr>
+        <w:pStyle w:val="Bibentry"/>
+        <w:ind w:left="0" w:firstLine="0"/>
+        <w:rPr>
+          <w:szCs w:val="14"/>
+          <w:lang w:val="en-CA"/>
+          <w14:ligatures w14:val="standard"/>
+        </w:rPr>
+      </w:pPr>
+    </w:p>
+    <w:p>
+      <w:pPr>
+        <w:pStyle w:val="Bibentry"/>
+        <w:rPr>
+          <w:szCs w:val="14"/>
+          <w:lang w:val="en-CA"/>
+          <w14:ligatures w14:val="standard"/>
+        </w:rPr>
+      </w:pPr>
+    </w:p>
+    <w:p>
+      <w:pPr>
+        <w:pStyle w:val="Bibentry"/>
+        <w:rPr>
+          <w:szCs w:val="14"/>
+          <w:lang w:val="en-CA"/>
+          <w14:ligatures w14:val="standard"/>
+        </w:rPr>
+      </w:pPr>
+    </w:p>
+    <w:p>
+      <w:pPr>
+        <w:pStyle w:val="Bibentry"/>
+        <w:rPr>
+          <w:szCs w:val="14"/>
+          <w:lang w:val="en-CA"/>
+          <w14:ligatures w14:val="standard"/>
+        </w:rPr>
+      </w:pPr>
+      <w:r>
+        <w:rPr>
+          <w:szCs w:val="14"/>
+          <w:lang w:val="en-CA"/>
+          <w14:ligatures w14:val="standard"/>
+        </w:rPr>
+        <w:br/>
+      </w:r>
+    </w:p>
+    <w:p>
+      <w:pPr>
+        <w:pStyle w:val="Bibentry"/>
+        <w:rPr>
+          <w:szCs w:val="14"/>
+          <w:lang w:val="en-CA"/>
+          <w14:ligatures w14:val="standard"/>
+        </w:rPr>
+      </w:pPr>
+    </w:p>
+    <w:p>
+      <w:pPr>
+        <w:pStyle w:val="Bibentry"/>
+        <w:rPr>
+          <w:szCs w:val="14"/>
+          <w:lang w:val="en-CA"/>
+          <w14:ligatures w14:val="standard"/>
+        </w:rPr>
+      </w:pPr>
+    </w:p>
+    <w:p>
+      <w:pPr>
+        <w:pStyle w:val="Bibentry"/>
+        <w:rPr>
+          <w:lang w:val="en-CA"/>
+          <w14:ligatures w14:val="standard"/>
+        </w:rPr>
+      </w:pPr>
+    </w:p>
+    <w:p>
+      <w:pPr>
+        <w:pStyle w:val="Bibentry"/>
+        <w:rPr>
+          <w:lang w:val="en-CA"/>
+          <w14:ligatures w14:val="standard"/>
+        </w:rPr>
+      </w:pPr>
     </w:p>
     <w:p>
       <w:pPr>
@@ -19267,10 +21492,6 @@
 </file>
 
 <file path=customXml/item1.xml><?xml version="1.0" encoding="utf-8"?>
-<b:Sources xmlns:b="http://schemas.openxmlformats.org/officeDocument/2006/bibliography" xmlns="http://schemas.openxmlformats.org/officeDocument/2006/bibliography" SelectedStyle="\APA.XSL" StyleName="APA"/>
-</file>
-
-<file path=customXml/item2.xml><?xml version="1.0" encoding="utf-8"?>
 <Workflow version="v.1.13">
   <Filtration versionrequired="True" status="DONE" StartTime="25-07-2014 13:27:04" EndTime="25-07-2014 13:28:29">
     <Mandatory>
@@ -19448,16 +21669,20 @@
 </Workflow>
 </file>
 
+<file path=customXml/item2.xml><?xml version="1.0" encoding="utf-8"?>
+<b:Sources xmlns:b="http://schemas.openxmlformats.org/officeDocument/2006/bibliography" xmlns="http://schemas.openxmlformats.org/officeDocument/2006/bibliography" SelectedStyle="\APA.XSL" StyleName="APA"/>
+</file>
+
 <file path=customXml/itemProps1.xml><?xml version="1.0" encoding="utf-8"?>
+<ds:datastoreItem xmlns:ds="http://schemas.openxmlformats.org/officeDocument/2006/customXml" ds:itemID="{4D45DBA2-DCF6-46BF-858B-9A8CC8161B4D}">
+  <ds:schemaRefs/>
+</ds:datastoreItem>
+</file>
+
+<file path=customXml/itemProps2.xml><?xml version="1.0" encoding="utf-8"?>
 <ds:datastoreItem xmlns:ds="http://schemas.openxmlformats.org/officeDocument/2006/customXml" ds:itemID="{B589180B-96F4-4B3D-93D7-E2C64345EF74}">
   <ds:schemaRefs>
     <ds:schemaRef ds:uri="http://schemas.openxmlformats.org/officeDocument/2006/bibliography"/>
   </ds:schemaRefs>
 </ds:datastoreItem>
-</file>
-
-<file path=customXml/itemProps2.xml><?xml version="1.0" encoding="utf-8"?>
-<ds:datastoreItem xmlns:ds="http://schemas.openxmlformats.org/officeDocument/2006/customXml" ds:itemID="{4D45DBA2-DCF6-46BF-858B-9A8CC8161B4D}">
-  <ds:schemaRefs/>
-</ds:datastoreItem>
 </file>
</xml_diff>